<commit_message>
Added L2 to MZ
</commit_message>
<xml_diff>
--- a/lp/c3_2/mz/l1.docx
+++ b/lp/c3_2/mz/l1.docx
@@ -214,8 +214,16 @@
         <w:rPr>
           <w:b/>
         </w:rPr>
-        <w:t>інформаційних тенологій</w:t>
-      </w:r>
+        <w:t xml:space="preserve">інформаційних </w:t>
+      </w:r>
+      <w:proofErr w:type="spellStart"/>
+      <w:r>
+        <w:rPr>
+          <w:b/>
+        </w:rPr>
+        <w:t>тенологій</w:t>
+      </w:r>
+      <w:proofErr w:type="spellEnd"/>
       <w:r>
         <w:t>»</w:t>
       </w:r>
@@ -328,16 +336,26 @@
           <w:kern w:val="0"/>
           <w:szCs w:val="28"/>
         </w:rPr>
-        <w:t>Виконав студент гр. КН</w:t>
-      </w:r>
+        <w:t xml:space="preserve">Виконав студент гр. </w:t>
+      </w:r>
+      <w:proofErr w:type="spellStart"/>
       <w:r>
         <w:rPr>
           <w:rFonts w:cs="Times New Roman"/>
           <w:kern w:val="0"/>
           <w:szCs w:val="28"/>
         </w:rPr>
+        <w:t>КН</w:t>
+      </w:r>
+      <w:r>
+        <w:rPr>
+          <w:rFonts w:cs="Times New Roman"/>
+          <w:kern w:val="0"/>
+          <w:szCs w:val="28"/>
+        </w:rPr>
         <w:t>з</w:t>
       </w:r>
+      <w:proofErr w:type="spellEnd"/>
       <w:r>
         <w:rPr>
           <w:rFonts w:cs="Times New Roman"/>
@@ -593,10 +611,7 @@
         </w:rPr>
       </w:pPr>
       <w:r>
-        <w:t>О</w:t>
-      </w:r>
-      <w:r>
-        <w:t>тримати практичні навики використання методів оптимального кодування</w:t>
+        <w:t>Отримати практичні навики використання методів оптимального кодування</w:t>
       </w:r>
       <w:r>
         <w:rPr>
@@ -624,8 +639,16 @@
         <w:rPr>
           <w:rFonts w:eastAsia="MS Mincho"/>
         </w:rPr>
-        <w:t>Метод Шеннона-Фано</w:t>
-      </w:r>
+        <w:t xml:space="preserve">Метод </w:t>
+      </w:r>
+      <w:proofErr w:type="spellStart"/>
+      <w:r>
+        <w:rPr>
+          <w:rFonts w:eastAsia="MS Mincho"/>
+        </w:rPr>
+        <w:t>Шеннона-Фано</w:t>
+      </w:r>
+      <w:proofErr w:type="spellEnd"/>
     </w:p>
     <w:p>
       <w:pPr>
@@ -659,7 +682,61 @@
           <w:sz w:val="24"/>
           <w:lang w:val="uk-UA"/>
         </w:rPr>
-        <w:t xml:space="preserve">В цьому методі для кожного символа формується бітовий код, довжина якого залежить від частоти появи символа. Чим менша частота, тим довший код. Визначення частоти (ймовірності) символа буває статичне (на основі таблиці даних) або динамічне (коли відомості про ймовірність появи символів визначаються  на основі обробки потоку даних). </w:t>
+        <w:t xml:space="preserve">В цьому методі для кожного </w:t>
+      </w:r>
+      <w:proofErr w:type="spellStart"/>
+      <w:r>
+        <w:rPr>
+          <w:rFonts w:ascii="Times New Roman" w:eastAsia="MS Mincho" w:hAnsi="Times New Roman"/>
+          <w:sz w:val="24"/>
+          <w:lang w:val="uk-UA"/>
+        </w:rPr>
+        <w:t>символа</w:t>
+      </w:r>
+      <w:proofErr w:type="spellEnd"/>
+      <w:r>
+        <w:rPr>
+          <w:rFonts w:ascii="Times New Roman" w:eastAsia="MS Mincho" w:hAnsi="Times New Roman"/>
+          <w:sz w:val="24"/>
+          <w:lang w:val="uk-UA"/>
+        </w:rPr>
+        <w:t xml:space="preserve"> формується бітовий код, довжина якого залежить від частоти появи </w:t>
+      </w:r>
+      <w:proofErr w:type="spellStart"/>
+      <w:r>
+        <w:rPr>
+          <w:rFonts w:ascii="Times New Roman" w:eastAsia="MS Mincho" w:hAnsi="Times New Roman"/>
+          <w:sz w:val="24"/>
+          <w:lang w:val="uk-UA"/>
+        </w:rPr>
+        <w:t>символа</w:t>
+      </w:r>
+      <w:proofErr w:type="spellEnd"/>
+      <w:r>
+        <w:rPr>
+          <w:rFonts w:ascii="Times New Roman" w:eastAsia="MS Mincho" w:hAnsi="Times New Roman"/>
+          <w:sz w:val="24"/>
+          <w:lang w:val="uk-UA"/>
+        </w:rPr>
+        <w:t xml:space="preserve">. Чим менша частота, тим довший код. Визначення частоти (ймовірності) </w:t>
+      </w:r>
+      <w:proofErr w:type="spellStart"/>
+      <w:r>
+        <w:rPr>
+          <w:rFonts w:ascii="Times New Roman" w:eastAsia="MS Mincho" w:hAnsi="Times New Roman"/>
+          <w:sz w:val="24"/>
+          <w:lang w:val="uk-UA"/>
+        </w:rPr>
+        <w:t>символа</w:t>
+      </w:r>
+      <w:proofErr w:type="spellEnd"/>
+      <w:r>
+        <w:rPr>
+          <w:rFonts w:ascii="Times New Roman" w:eastAsia="MS Mincho" w:hAnsi="Times New Roman"/>
+          <w:sz w:val="24"/>
+          <w:lang w:val="uk-UA"/>
+        </w:rPr>
+        <w:t xml:space="preserve"> буває статичне (на основі таблиці даних) або динамічне (коли відомості про ймовірність появи символів визначаються  на основі обробки потоку даних). </w:t>
       </w:r>
     </w:p>
     <w:p>
@@ -1785,14 +1862,6 @@
         <w:gridCol w:w="1731"/>
       </w:tblGrid>
       <w:tr>
-        <w:tblPrEx>
-          <w:tblCellMar>
-            <w:top w:w="0" w:type="dxa"/>
-            <w:left w:w="0" w:type="dxa"/>
-            <w:bottom w:w="0" w:type="dxa"/>
-            <w:right w:w="0" w:type="dxa"/>
-          </w:tblCellMar>
-        </w:tblPrEx>
         <w:trPr>
           <w:trHeight w:val="300"/>
           <w:jc w:val="center"/>
@@ -1827,6 +1896,7 @@
               </w:rPr>
               <w:t>N</w:t>
             </w:r>
+            <w:proofErr w:type="spellStart"/>
             <w:r>
               <w:rPr>
                 <w:rFonts w:ascii="Times New Roman" w:eastAsia="MS Mincho" w:hAnsi="Times New Roman"/>
@@ -1835,6 +1905,7 @@
               </w:rPr>
               <w:t>гр</w:t>
             </w:r>
+            <w:proofErr w:type="spellEnd"/>
           </w:p>
         </w:tc>
         <w:tc>
@@ -1891,6 +1962,7 @@
                 <w:lang w:val="en-US"/>
               </w:rPr>
             </w:pPr>
+            <w:proofErr w:type="spellStart"/>
             <w:r>
               <w:rPr>
                 <w:rFonts w:ascii="Times New Roman" w:eastAsia="MS Mincho" w:hAnsi="Times New Roman"/>
@@ -1899,6 +1971,7 @@
               </w:rPr>
               <w:t>Nk</w:t>
             </w:r>
+            <w:proofErr w:type="spellEnd"/>
           </w:p>
         </w:tc>
         <w:tc>
@@ -2000,14 +2073,6 @@
         </w:tc>
       </w:tr>
       <w:tr>
-        <w:tblPrEx>
-          <w:tblCellMar>
-            <w:top w:w="0" w:type="dxa"/>
-            <w:left w:w="0" w:type="dxa"/>
-            <w:bottom w:w="0" w:type="dxa"/>
-            <w:right w:w="0" w:type="dxa"/>
-          </w:tblCellMar>
-        </w:tblPrEx>
         <w:trPr>
           <w:cantSplit/>
           <w:trHeight w:hRule="exact" w:val="300"/>
@@ -2197,14 +2262,6 @@
         </w:tc>
       </w:tr>
       <w:tr>
-        <w:tblPrEx>
-          <w:tblCellMar>
-            <w:top w:w="0" w:type="dxa"/>
-            <w:left w:w="0" w:type="dxa"/>
-            <w:bottom w:w="0" w:type="dxa"/>
-            <w:right w:w="0" w:type="dxa"/>
-          </w:tblCellMar>
-        </w:tblPrEx>
         <w:trPr>
           <w:cantSplit/>
           <w:jc w:val="center"/>
@@ -2373,14 +2430,6 @@
         </w:tc>
       </w:tr>
       <w:tr>
-        <w:tblPrEx>
-          <w:tblCellMar>
-            <w:top w:w="0" w:type="dxa"/>
-            <w:left w:w="0" w:type="dxa"/>
-            <w:bottom w:w="0" w:type="dxa"/>
-            <w:right w:w="0" w:type="dxa"/>
-          </w:tblCellMar>
-        </w:tblPrEx>
         <w:trPr>
           <w:cantSplit/>
           <w:trHeight w:hRule="exact" w:val="300"/>
@@ -2570,14 +2619,6 @@
         </w:tc>
       </w:tr>
       <w:tr>
-        <w:tblPrEx>
-          <w:tblCellMar>
-            <w:top w:w="0" w:type="dxa"/>
-            <w:left w:w="0" w:type="dxa"/>
-            <w:bottom w:w="0" w:type="dxa"/>
-            <w:right w:w="0" w:type="dxa"/>
-          </w:tblCellMar>
-        </w:tblPrEx>
         <w:trPr>
           <w:cantSplit/>
           <w:jc w:val="center"/>
@@ -2746,14 +2787,6 @@
         </w:tc>
       </w:tr>
       <w:tr>
-        <w:tblPrEx>
-          <w:tblCellMar>
-            <w:top w:w="0" w:type="dxa"/>
-            <w:left w:w="0" w:type="dxa"/>
-            <w:bottom w:w="0" w:type="dxa"/>
-            <w:right w:w="0" w:type="dxa"/>
-          </w:tblCellMar>
-        </w:tblPrEx>
         <w:trPr>
           <w:cantSplit/>
           <w:trHeight w:hRule="exact" w:val="300"/>
@@ -2943,14 +2976,6 @@
         </w:tc>
       </w:tr>
       <w:tr>
-        <w:tblPrEx>
-          <w:tblCellMar>
-            <w:top w:w="0" w:type="dxa"/>
-            <w:left w:w="0" w:type="dxa"/>
-            <w:bottom w:w="0" w:type="dxa"/>
-            <w:right w:w="0" w:type="dxa"/>
-          </w:tblCellMar>
-        </w:tblPrEx>
         <w:trPr>
           <w:cantSplit/>
           <w:jc w:val="center"/>
@@ -3119,14 +3144,6 @@
         </w:tc>
       </w:tr>
       <w:tr>
-        <w:tblPrEx>
-          <w:tblCellMar>
-            <w:top w:w="0" w:type="dxa"/>
-            <w:left w:w="0" w:type="dxa"/>
-            <w:bottom w:w="0" w:type="dxa"/>
-            <w:right w:w="0" w:type="dxa"/>
-          </w:tblCellMar>
-        </w:tblPrEx>
         <w:trPr>
           <w:cantSplit/>
           <w:trHeight w:hRule="exact" w:val="300"/>
@@ -3316,14 +3333,6 @@
         </w:tc>
       </w:tr>
       <w:tr>
-        <w:tblPrEx>
-          <w:tblCellMar>
-            <w:top w:w="0" w:type="dxa"/>
-            <w:left w:w="0" w:type="dxa"/>
-            <w:bottom w:w="0" w:type="dxa"/>
-            <w:right w:w="0" w:type="dxa"/>
-          </w:tblCellMar>
-        </w:tblPrEx>
         <w:trPr>
           <w:cantSplit/>
           <w:jc w:val="center"/>
@@ -3492,14 +3501,6 @@
         </w:tc>
       </w:tr>
       <w:tr>
-        <w:tblPrEx>
-          <w:tblCellMar>
-            <w:top w:w="0" w:type="dxa"/>
-            <w:left w:w="0" w:type="dxa"/>
-            <w:bottom w:w="0" w:type="dxa"/>
-            <w:right w:w="0" w:type="dxa"/>
-          </w:tblCellMar>
-        </w:tblPrEx>
         <w:trPr>
           <w:cantSplit/>
           <w:trHeight w:hRule="exact" w:val="300"/>
@@ -3689,14 +3690,6 @@
         </w:tc>
       </w:tr>
       <w:tr>
-        <w:tblPrEx>
-          <w:tblCellMar>
-            <w:top w:w="0" w:type="dxa"/>
-            <w:left w:w="0" w:type="dxa"/>
-            <w:bottom w:w="0" w:type="dxa"/>
-            <w:right w:w="0" w:type="dxa"/>
-          </w:tblCellMar>
-        </w:tblPrEx>
         <w:trPr>
           <w:cantSplit/>
           <w:jc w:val="center"/>
@@ -3905,7 +3898,43 @@
           <w:lang w:val="uk-UA"/>
         </w:rPr>
         <w:lastRenderedPageBreak/>
-        <w:t>Ця таблиця забезпечує зручний запис алгоритму поділу на підгрупи і формування кодів.  Перша група (Nгр=1) складається з двох підгруп: перша - починається  з першого символа  (</w:t>
+        <w:t>Ця таблиця забезпечує зручний запис алгоритму поділу на підгрупи і формування кодів.  Перша група (</w:t>
+      </w:r>
+      <w:proofErr w:type="spellStart"/>
+      <w:r>
+        <w:rPr>
+          <w:rFonts w:ascii="Times New Roman" w:eastAsia="MS Mincho" w:hAnsi="Times New Roman"/>
+          <w:sz w:val="24"/>
+          <w:lang w:val="uk-UA"/>
+        </w:rPr>
+        <w:t>Nгр</w:t>
+      </w:r>
+      <w:proofErr w:type="spellEnd"/>
+      <w:r>
+        <w:rPr>
+          <w:rFonts w:ascii="Times New Roman" w:eastAsia="MS Mincho" w:hAnsi="Times New Roman"/>
+          <w:sz w:val="24"/>
+          <w:lang w:val="uk-UA"/>
+        </w:rPr>
+        <w:t xml:space="preserve">=1) складається з двох підгруп: перша - починається  з першого </w:t>
+      </w:r>
+      <w:proofErr w:type="spellStart"/>
+      <w:r>
+        <w:rPr>
+          <w:rFonts w:ascii="Times New Roman" w:eastAsia="MS Mincho" w:hAnsi="Times New Roman"/>
+          <w:sz w:val="24"/>
+          <w:lang w:val="uk-UA"/>
+        </w:rPr>
+        <w:t>символа</w:t>
+      </w:r>
+      <w:proofErr w:type="spellEnd"/>
+      <w:r>
+        <w:rPr>
+          <w:rFonts w:ascii="Times New Roman" w:eastAsia="MS Mincho" w:hAnsi="Times New Roman"/>
+          <w:sz w:val="24"/>
+          <w:lang w:val="uk-UA"/>
+        </w:rPr>
+        <w:t xml:space="preserve">  (</w:t>
       </w:r>
       <w:r>
         <w:rPr>
@@ -3945,7 +3974,25 @@
           <w:sz w:val="24"/>
           <w:lang w:val="uk-UA"/>
         </w:rPr>
-        <w:t>к=2), друга – починається з третього символа (</w:t>
+        <w:t xml:space="preserve">к=2), друга – починається з третього </w:t>
+      </w:r>
+      <w:proofErr w:type="spellStart"/>
+      <w:r>
+        <w:rPr>
+          <w:rFonts w:ascii="Times New Roman" w:eastAsia="MS Mincho" w:hAnsi="Times New Roman"/>
+          <w:sz w:val="24"/>
+          <w:lang w:val="uk-UA"/>
+        </w:rPr>
+        <w:t>символа</w:t>
+      </w:r>
+      <w:proofErr w:type="spellEnd"/>
+      <w:r>
+        <w:rPr>
+          <w:rFonts w:ascii="Times New Roman" w:eastAsia="MS Mincho" w:hAnsi="Times New Roman"/>
+          <w:sz w:val="24"/>
+          <w:lang w:val="uk-UA"/>
+        </w:rPr>
+        <w:t xml:space="preserve"> (</w:t>
       </w:r>
       <w:r>
         <w:rPr>
@@ -4035,13 +4082,41 @@
         </w:rPr>
         <w:t>N</w:t>
       </w:r>
-      <w:r>
-        <w:rPr>
-          <w:rFonts w:ascii="Times New Roman" w:eastAsia="MS Mincho" w:hAnsi="Times New Roman"/>
-          <w:sz w:val="24"/>
-          <w:lang w:val="uk-UA"/>
-        </w:rPr>
-        <w:t>гр=2) формується в результаті поділу першої підгрупи  з першої групи і складається теж з двох підгруп: перша – починається з першого символа (</w:t>
+      <w:proofErr w:type="spellStart"/>
+      <w:r>
+        <w:rPr>
+          <w:rFonts w:ascii="Times New Roman" w:eastAsia="MS Mincho" w:hAnsi="Times New Roman"/>
+          <w:sz w:val="24"/>
+          <w:lang w:val="uk-UA"/>
+        </w:rPr>
+        <w:t>гр</w:t>
+      </w:r>
+      <w:proofErr w:type="spellEnd"/>
+      <w:r>
+        <w:rPr>
+          <w:rFonts w:ascii="Times New Roman" w:eastAsia="MS Mincho" w:hAnsi="Times New Roman"/>
+          <w:sz w:val="24"/>
+          <w:lang w:val="uk-UA"/>
+        </w:rPr>
+        <w:t xml:space="preserve">=2) формується в результаті поділу першої підгрупи  з першої групи і складається теж з двох підгруп: перша – починається з першого </w:t>
+      </w:r>
+      <w:proofErr w:type="spellStart"/>
+      <w:r>
+        <w:rPr>
+          <w:rFonts w:ascii="Times New Roman" w:eastAsia="MS Mincho" w:hAnsi="Times New Roman"/>
+          <w:sz w:val="24"/>
+          <w:lang w:val="uk-UA"/>
+        </w:rPr>
+        <w:t>символа</w:t>
+      </w:r>
+      <w:proofErr w:type="spellEnd"/>
+      <w:r>
+        <w:rPr>
+          <w:rFonts w:ascii="Times New Roman" w:eastAsia="MS Mincho" w:hAnsi="Times New Roman"/>
+          <w:sz w:val="24"/>
+          <w:lang w:val="uk-UA"/>
+        </w:rPr>
+        <w:t xml:space="preserve"> (</w:t>
       </w:r>
       <w:r>
         <w:rPr>
@@ -4129,7 +4204,43 @@
           <w:sz w:val="24"/>
           <w:lang w:val="uk-UA"/>
         </w:rPr>
-        <w:t>к=2). Третя група описує процес поділу другої підгрупи з першої групи. Процуес продовжується до тих пір поки кожна підгрупа не буде складатися тільки з одного символа (</w:t>
+        <w:t xml:space="preserve">к=2). Третя група описує процес поділу другої підгрупи з першої групи. </w:t>
+      </w:r>
+      <w:proofErr w:type="spellStart"/>
+      <w:r>
+        <w:rPr>
+          <w:rFonts w:ascii="Times New Roman" w:eastAsia="MS Mincho" w:hAnsi="Times New Roman"/>
+          <w:sz w:val="24"/>
+          <w:lang w:val="uk-UA"/>
+        </w:rPr>
+        <w:t>Процуес</w:t>
+      </w:r>
+      <w:proofErr w:type="spellEnd"/>
+      <w:r>
+        <w:rPr>
+          <w:rFonts w:ascii="Times New Roman" w:eastAsia="MS Mincho" w:hAnsi="Times New Roman"/>
+          <w:sz w:val="24"/>
+          <w:lang w:val="uk-UA"/>
+        </w:rPr>
+        <w:t xml:space="preserve"> продовжується до тих пір поки кожна підгрупа не буде складатися тільки з одного </w:t>
+      </w:r>
+      <w:proofErr w:type="spellStart"/>
+      <w:r>
+        <w:rPr>
+          <w:rFonts w:ascii="Times New Roman" w:eastAsia="MS Mincho" w:hAnsi="Times New Roman"/>
+          <w:sz w:val="24"/>
+          <w:lang w:val="uk-UA"/>
+        </w:rPr>
+        <w:t>символа</w:t>
+      </w:r>
+      <w:proofErr w:type="spellEnd"/>
+      <w:r>
+        <w:rPr>
+          <w:rFonts w:ascii="Times New Roman" w:eastAsia="MS Mincho" w:hAnsi="Times New Roman"/>
+          <w:sz w:val="24"/>
+          <w:lang w:val="uk-UA"/>
+        </w:rPr>
+        <w:t xml:space="preserve"> (</w:t>
       </w:r>
       <w:r>
         <w:rPr>
@@ -4186,7 +4297,25 @@
           <w:sz w:val="24"/>
           <w:lang w:val="uk-UA"/>
         </w:rPr>
-        <w:t>Кодування Шеннона-Фано неоднозначне. В залежності від варіанту поділу на групи (при однаковій різниці частот між ними) можуть бути отримані різні коди для символів (рис. 2).</w:t>
+        <w:t xml:space="preserve">Кодування </w:t>
+      </w:r>
+      <w:proofErr w:type="spellStart"/>
+      <w:r>
+        <w:rPr>
+          <w:rFonts w:ascii="Times New Roman" w:eastAsia="MS Mincho" w:hAnsi="Times New Roman"/>
+          <w:sz w:val="24"/>
+          <w:lang w:val="uk-UA"/>
+        </w:rPr>
+        <w:t>Шеннона-Фано</w:t>
+      </w:r>
+      <w:proofErr w:type="spellEnd"/>
+      <w:r>
+        <w:rPr>
+          <w:rFonts w:ascii="Times New Roman" w:eastAsia="MS Mincho" w:hAnsi="Times New Roman"/>
+          <w:sz w:val="24"/>
+          <w:lang w:val="uk-UA"/>
+        </w:rPr>
+        <w:t xml:space="preserve"> неоднозначне. В залежності від варіанту поділу на групи (при однаковій різниці частот між ними) можуть бути отримані різні коди для символів (рис. 2).</w:t>
       </w:r>
     </w:p>
     <w:p>
@@ -4394,6 +4523,7 @@
         </w:rPr>
         <w:tab/>
       </w:r>
+      <w:proofErr w:type="gramStart"/>
       <w:r>
         <w:rPr>
           <w:rFonts w:ascii="Times New Roman" w:eastAsia="MS Mincho" w:hAnsi="Times New Roman"/>
@@ -4402,6 +4532,7 @@
         </w:rPr>
         <w:t>e</w:t>
       </w:r>
+      <w:proofErr w:type="gramEnd"/>
       <w:r>
         <w:rPr>
           <w:rFonts w:ascii="Times New Roman" w:eastAsia="MS Mincho" w:hAnsi="Times New Roman"/>
@@ -4522,7 +4653,25 @@
           <w:sz w:val="24"/>
           <w:lang w:val="en-US"/>
         </w:rPr>
-        <w:t xml:space="preserve">   h                      16                    100              --------------------------------------------</w:t>
+        <w:t xml:space="preserve">   </w:t>
+      </w:r>
+      <w:proofErr w:type="gramStart"/>
+      <w:r>
+        <w:rPr>
+          <w:rFonts w:ascii="Times New Roman" w:eastAsia="MS Mincho" w:hAnsi="Times New Roman"/>
+          <w:sz w:val="24"/>
+          <w:lang w:val="en-US"/>
+        </w:rPr>
+        <w:t>h</w:t>
+      </w:r>
+      <w:proofErr w:type="gramEnd"/>
+      <w:r>
+        <w:rPr>
+          <w:rFonts w:ascii="Times New Roman" w:eastAsia="MS Mincho" w:hAnsi="Times New Roman"/>
+          <w:sz w:val="24"/>
+          <w:lang w:val="en-US"/>
+        </w:rPr>
+        <w:t xml:space="preserve">                      16                    100              --------------------------------------------</w:t>
       </w:r>
     </w:p>
     <w:p>
@@ -4552,8 +4701,17 @@
           <w:lang w:val="en-US"/>
         </w:rPr>
         <w:tab/>
+      </w:r>
+      <w:proofErr w:type="gramStart"/>
+      <w:r>
+        <w:rPr>
+          <w:rFonts w:ascii="Times New Roman" w:eastAsia="MS Mincho" w:hAnsi="Times New Roman"/>
+          <w:sz w:val="24"/>
+          <w:lang w:val="en-US"/>
+        </w:rPr>
         <w:t>h</w:t>
       </w:r>
+      <w:proofErr w:type="gramEnd"/>
       <w:r>
         <w:rPr>
           <w:rFonts w:ascii="Times New Roman" w:eastAsia="MS Mincho" w:hAnsi="Times New Roman"/>
@@ -4625,6 +4783,8 @@
         </w:rPr>
         <w:tab/>
       </w:r>
+      <w:proofErr w:type="spellStart"/>
+      <w:proofErr w:type="gramStart"/>
       <w:r>
         <w:rPr>
           <w:rFonts w:ascii="Times New Roman" w:eastAsia="MS Mincho" w:hAnsi="Times New Roman"/>
@@ -4633,6 +4793,8 @@
         </w:rPr>
         <w:t>i</w:t>
       </w:r>
+      <w:proofErr w:type="spellEnd"/>
+      <w:proofErr w:type="gramEnd"/>
       <w:r>
         <w:rPr>
           <w:rFonts w:ascii="Times New Roman" w:eastAsia="MS Mincho" w:hAnsi="Times New Roman"/>
@@ -5205,7 +5367,21 @@
         <w:rPr>
           <w:rFonts w:eastAsia="MS Mincho"/>
         </w:rPr>
-        <w:t>Метод Хаффмана.</w:t>
+        <w:t xml:space="preserve">Метод </w:t>
+      </w:r>
+      <w:proofErr w:type="spellStart"/>
+      <w:r>
+        <w:rPr>
+          <w:rFonts w:eastAsia="MS Mincho"/>
+        </w:rPr>
+        <w:t>Хаффмана</w:t>
+      </w:r>
+      <w:proofErr w:type="spellEnd"/>
+      <w:r>
+        <w:rPr>
+          <w:rFonts w:eastAsia="MS Mincho"/>
+        </w:rPr>
+        <w:t>.</w:t>
       </w:r>
     </w:p>
     <w:p>
@@ -5240,7 +5416,43 @@
           <w:sz w:val="24"/>
           <w:lang w:val="uk-UA"/>
         </w:rPr>
-        <w:t>Метод полягає в побудові кодового дерева Хаффмана, положення символа на якому визначається частотою (ймовірністю) його появи. Реалізація методу  здійснюється по таких кроках:</w:t>
+        <w:t xml:space="preserve">Метод полягає в побудові кодового дерева </w:t>
+      </w:r>
+      <w:proofErr w:type="spellStart"/>
+      <w:r>
+        <w:rPr>
+          <w:rFonts w:ascii="Times New Roman" w:eastAsia="MS Mincho" w:hAnsi="Times New Roman"/>
+          <w:sz w:val="24"/>
+          <w:lang w:val="uk-UA"/>
+        </w:rPr>
+        <w:t>Хаффмана</w:t>
+      </w:r>
+      <w:proofErr w:type="spellEnd"/>
+      <w:r>
+        <w:rPr>
+          <w:rFonts w:ascii="Times New Roman" w:eastAsia="MS Mincho" w:hAnsi="Times New Roman"/>
+          <w:sz w:val="24"/>
+          <w:lang w:val="uk-UA"/>
+        </w:rPr>
+        <w:t xml:space="preserve">, положення </w:t>
+      </w:r>
+      <w:proofErr w:type="spellStart"/>
+      <w:r>
+        <w:rPr>
+          <w:rFonts w:ascii="Times New Roman" w:eastAsia="MS Mincho" w:hAnsi="Times New Roman"/>
+          <w:sz w:val="24"/>
+          <w:lang w:val="uk-UA"/>
+        </w:rPr>
+        <w:t>символа</w:t>
+      </w:r>
+      <w:proofErr w:type="spellEnd"/>
+      <w:r>
+        <w:rPr>
+          <w:rFonts w:ascii="Times New Roman" w:eastAsia="MS Mincho" w:hAnsi="Times New Roman"/>
+          <w:sz w:val="24"/>
+          <w:lang w:val="uk-UA"/>
+        </w:rPr>
+        <w:t xml:space="preserve"> на якому визначається частотою (ймовірністю) його появи. Реалізація методу  здійснюється по таких кроках:</w:t>
       </w:r>
     </w:p>
     <w:p>
@@ -5415,6 +5627,7 @@
           <w:lang w:val="uk-UA"/>
         </w:rPr>
       </w:pPr>
+      <w:proofErr w:type="gramStart"/>
       <w:r>
         <w:rPr>
           <w:rFonts w:ascii="Times New Roman" w:eastAsia="MS Mincho" w:hAnsi="Times New Roman"/>
@@ -5423,6 +5636,7 @@
         </w:rPr>
         <w:t>c</w:t>
       </w:r>
+      <w:proofErr w:type="gramEnd"/>
       <w:r>
         <w:rPr>
           <w:rFonts w:ascii="Times New Roman" w:eastAsia="MS Mincho" w:hAnsi="Times New Roman"/>
@@ -5525,6 +5739,7 @@
           <w:lang w:val="uk-UA"/>
         </w:rPr>
       </w:pPr>
+      <w:proofErr w:type="gramStart"/>
       <w:r>
         <w:rPr>
           <w:rFonts w:ascii="Times New Roman" w:eastAsia="MS Mincho" w:hAnsi="Times New Roman"/>
@@ -5534,6 +5749,7 @@
         <w:lastRenderedPageBreak/>
         <w:t>e</w:t>
       </w:r>
+      <w:proofErr w:type="gramEnd"/>
       <w:r>
         <w:rPr>
           <w:rFonts w:ascii="Times New Roman" w:eastAsia="MS Mincho" w:hAnsi="Times New Roman"/>
@@ -5635,6 +5851,7 @@
           <w:lang w:val="uk-UA"/>
         </w:rPr>
       </w:pPr>
+      <w:proofErr w:type="gramStart"/>
       <w:r>
         <w:rPr>
           <w:rFonts w:ascii="Times New Roman" w:eastAsia="MS Mincho" w:hAnsi="Times New Roman"/>
@@ -5643,6 +5860,7 @@
         </w:rPr>
         <w:t>h</w:t>
       </w:r>
+      <w:proofErr w:type="gramEnd"/>
       <w:r>
         <w:rPr>
           <w:rFonts w:ascii="Times New Roman" w:eastAsia="MS Mincho" w:hAnsi="Times New Roman"/>
@@ -5743,6 +5961,7 @@
           <w:lang w:val="uk-UA"/>
         </w:rPr>
       </w:pPr>
+      <w:proofErr w:type="gramStart"/>
       <w:r>
         <w:rPr>
           <w:rFonts w:ascii="Times New Roman" w:eastAsia="MS Mincho" w:hAnsi="Times New Roman"/>
@@ -5751,6 +5970,7 @@
         </w:rPr>
         <w:t>l</w:t>
       </w:r>
+      <w:proofErr w:type="gramEnd"/>
       <w:r>
         <w:rPr>
           <w:rFonts w:ascii="Times New Roman" w:eastAsia="MS Mincho" w:hAnsi="Times New Roman"/>
@@ -5850,6 +6070,7 @@
           <w:lang w:val="uk-UA"/>
         </w:rPr>
       </w:pPr>
+      <w:proofErr w:type="gramStart"/>
       <w:r>
         <w:rPr>
           <w:rFonts w:ascii="Times New Roman" w:eastAsia="MS Mincho" w:hAnsi="Times New Roman"/>
@@ -5858,6 +6079,7 @@
         </w:rPr>
         <w:t>a</w:t>
       </w:r>
+      <w:proofErr w:type="gramEnd"/>
       <w:r>
         <w:rPr>
           <w:rFonts w:ascii="Times New Roman" w:eastAsia="MS Mincho" w:hAnsi="Times New Roman"/>
@@ -5956,6 +6178,7 @@
           <w:lang w:val="uk-UA"/>
         </w:rPr>
       </w:pPr>
+      <w:proofErr w:type="gramStart"/>
       <w:r>
         <w:rPr>
           <w:rFonts w:ascii="Times New Roman" w:eastAsia="MS Mincho" w:hAnsi="Times New Roman"/>
@@ -5964,6 +6187,7 @@
         </w:rPr>
         <w:t>k</w:t>
       </w:r>
+      <w:proofErr w:type="gramEnd"/>
       <w:r>
         <w:rPr>
           <w:rFonts w:ascii="Times New Roman" w:eastAsia="MS Mincho" w:hAnsi="Times New Roman"/>
@@ -6061,6 +6285,7 @@
           <w:lang w:val="uk-UA"/>
         </w:rPr>
       </w:pPr>
+      <w:proofErr w:type="gramStart"/>
       <w:r>
         <w:rPr>
           <w:rFonts w:ascii="Times New Roman" w:eastAsia="MS Mincho" w:hAnsi="Times New Roman"/>
@@ -6069,6 +6294,7 @@
         </w:rPr>
         <w:t>m</w:t>
       </w:r>
+      <w:proofErr w:type="gramEnd"/>
       <w:r>
         <w:rPr>
           <w:rFonts w:ascii="Times New Roman" w:eastAsia="MS Mincho" w:hAnsi="Times New Roman"/>
@@ -6157,6 +6383,7 @@
           <w:lang w:val="uk-UA"/>
         </w:rPr>
       </w:pPr>
+      <w:proofErr w:type="gramStart"/>
       <w:r>
         <w:rPr>
           <w:rFonts w:ascii="Times New Roman" w:eastAsia="MS Mincho" w:hAnsi="Times New Roman"/>
@@ -6165,6 +6392,7 @@
         </w:rPr>
         <w:t>b</w:t>
       </w:r>
+      <w:proofErr w:type="gramEnd"/>
       <w:r>
         <w:rPr>
           <w:rFonts w:ascii="Times New Roman" w:eastAsia="MS Mincho" w:hAnsi="Times New Roman"/>
@@ -6280,12 +6508,197 @@
         </w:rPr>
         <w:t xml:space="preserve">В цій таблиці сумуванням двох останніх елементів стовпця визначається новий елемент, який вставляється у відповідне місце нового стовпця. </w:t>
       </w:r>
-      <w:r>
-        <w:rPr>
-          <w:rFonts w:ascii="Times New Roman" w:eastAsia="MS Mincho" w:hAnsi="Times New Roman"/>
-          <w:sz w:val="24"/>
-        </w:rPr>
-        <w:t>Сумування продовжується доки не будуть просумовані всі елементи. Отриманий результуючий елемент відповідає кореневій вершині дерева.</w:t>
+      <w:proofErr w:type="spellStart"/>
+      <w:r>
+        <w:rPr>
+          <w:rFonts w:ascii="Times New Roman" w:eastAsia="MS Mincho" w:hAnsi="Times New Roman"/>
+          <w:sz w:val="24"/>
+        </w:rPr>
+        <w:t>Сумування</w:t>
+      </w:r>
+      <w:proofErr w:type="spellEnd"/>
+      <w:r>
+        <w:rPr>
+          <w:rFonts w:ascii="Times New Roman" w:eastAsia="MS Mincho" w:hAnsi="Times New Roman"/>
+          <w:sz w:val="24"/>
+        </w:rPr>
+        <w:t xml:space="preserve"> </w:t>
+      </w:r>
+      <w:proofErr w:type="spellStart"/>
+      <w:r>
+        <w:rPr>
+          <w:rFonts w:ascii="Times New Roman" w:eastAsia="MS Mincho" w:hAnsi="Times New Roman"/>
+          <w:sz w:val="24"/>
+        </w:rPr>
+        <w:t>продовжується</w:t>
+      </w:r>
+      <w:proofErr w:type="spellEnd"/>
+      <w:r>
+        <w:rPr>
+          <w:rFonts w:ascii="Times New Roman" w:eastAsia="MS Mincho" w:hAnsi="Times New Roman"/>
+          <w:sz w:val="24"/>
+        </w:rPr>
+        <w:t xml:space="preserve"> доки не </w:t>
+      </w:r>
+      <w:proofErr w:type="spellStart"/>
+      <w:r>
+        <w:rPr>
+          <w:rFonts w:ascii="Times New Roman" w:eastAsia="MS Mincho" w:hAnsi="Times New Roman"/>
+          <w:sz w:val="24"/>
+        </w:rPr>
+        <w:t>будуть</w:t>
+      </w:r>
+      <w:proofErr w:type="spellEnd"/>
+      <w:r>
+        <w:rPr>
+          <w:rFonts w:ascii="Times New Roman" w:eastAsia="MS Mincho" w:hAnsi="Times New Roman"/>
+          <w:sz w:val="24"/>
+        </w:rPr>
+        <w:t xml:space="preserve"> </w:t>
+      </w:r>
+      <w:proofErr w:type="spellStart"/>
+      <w:r>
+        <w:rPr>
+          <w:rFonts w:ascii="Times New Roman" w:eastAsia="MS Mincho" w:hAnsi="Times New Roman"/>
+          <w:sz w:val="24"/>
+        </w:rPr>
+        <w:t>просумовані</w:t>
+      </w:r>
+      <w:proofErr w:type="spellEnd"/>
+      <w:r>
+        <w:rPr>
+          <w:rFonts w:ascii="Times New Roman" w:eastAsia="MS Mincho" w:hAnsi="Times New Roman"/>
+          <w:sz w:val="24"/>
+        </w:rPr>
+        <w:t xml:space="preserve"> </w:t>
+      </w:r>
+      <w:proofErr w:type="spellStart"/>
+      <w:r>
+        <w:rPr>
+          <w:rFonts w:ascii="Times New Roman" w:eastAsia="MS Mincho" w:hAnsi="Times New Roman"/>
+          <w:sz w:val="24"/>
+        </w:rPr>
+        <w:t>всі</w:t>
+      </w:r>
+      <w:proofErr w:type="spellEnd"/>
+      <w:r>
+        <w:rPr>
+          <w:rFonts w:ascii="Times New Roman" w:eastAsia="MS Mincho" w:hAnsi="Times New Roman"/>
+          <w:sz w:val="24"/>
+        </w:rPr>
+        <w:t xml:space="preserve"> </w:t>
+      </w:r>
+      <w:proofErr w:type="spellStart"/>
+      <w:r>
+        <w:rPr>
+          <w:rFonts w:ascii="Times New Roman" w:eastAsia="MS Mincho" w:hAnsi="Times New Roman"/>
+          <w:sz w:val="24"/>
+        </w:rPr>
+        <w:t>елементи</w:t>
+      </w:r>
+      <w:proofErr w:type="spellEnd"/>
+      <w:r>
+        <w:rPr>
+          <w:rFonts w:ascii="Times New Roman" w:eastAsia="MS Mincho" w:hAnsi="Times New Roman"/>
+          <w:sz w:val="24"/>
+        </w:rPr>
+        <w:t xml:space="preserve">. </w:t>
+      </w:r>
+      <w:proofErr w:type="spellStart"/>
+      <w:r>
+        <w:rPr>
+          <w:rFonts w:ascii="Times New Roman" w:eastAsia="MS Mincho" w:hAnsi="Times New Roman"/>
+          <w:sz w:val="24"/>
+        </w:rPr>
+        <w:t>Отриманий</w:t>
+      </w:r>
+      <w:proofErr w:type="spellEnd"/>
+      <w:r>
+        <w:rPr>
+          <w:rFonts w:ascii="Times New Roman" w:eastAsia="MS Mincho" w:hAnsi="Times New Roman"/>
+          <w:sz w:val="24"/>
+        </w:rPr>
+        <w:t xml:space="preserve"> </w:t>
+      </w:r>
+      <w:proofErr w:type="spellStart"/>
+      <w:r>
+        <w:rPr>
+          <w:rFonts w:ascii="Times New Roman" w:eastAsia="MS Mincho" w:hAnsi="Times New Roman"/>
+          <w:sz w:val="24"/>
+        </w:rPr>
+        <w:t>результуючий</w:t>
+      </w:r>
+      <w:proofErr w:type="spellEnd"/>
+      <w:r>
+        <w:rPr>
+          <w:rFonts w:ascii="Times New Roman" w:eastAsia="MS Mincho" w:hAnsi="Times New Roman"/>
+          <w:sz w:val="24"/>
+        </w:rPr>
+        <w:t xml:space="preserve"> </w:t>
+      </w:r>
+      <w:proofErr w:type="spellStart"/>
+      <w:r>
+        <w:rPr>
+          <w:rFonts w:ascii="Times New Roman" w:eastAsia="MS Mincho" w:hAnsi="Times New Roman"/>
+          <w:sz w:val="24"/>
+        </w:rPr>
+        <w:t>елемент</w:t>
+      </w:r>
+      <w:proofErr w:type="spellEnd"/>
+      <w:r>
+        <w:rPr>
+          <w:rFonts w:ascii="Times New Roman" w:eastAsia="MS Mincho" w:hAnsi="Times New Roman"/>
+          <w:sz w:val="24"/>
+        </w:rPr>
+        <w:t xml:space="preserve"> </w:t>
+      </w:r>
+      <w:proofErr w:type="spellStart"/>
+      <w:r>
+        <w:rPr>
+          <w:rFonts w:ascii="Times New Roman" w:eastAsia="MS Mincho" w:hAnsi="Times New Roman"/>
+          <w:sz w:val="24"/>
+        </w:rPr>
+        <w:t>відповідає</w:t>
+      </w:r>
+      <w:proofErr w:type="spellEnd"/>
+      <w:r>
+        <w:rPr>
+          <w:rFonts w:ascii="Times New Roman" w:eastAsia="MS Mincho" w:hAnsi="Times New Roman"/>
+          <w:sz w:val="24"/>
+        </w:rPr>
+        <w:t xml:space="preserve"> </w:t>
+      </w:r>
+      <w:proofErr w:type="spellStart"/>
+      <w:r>
+        <w:rPr>
+          <w:rFonts w:ascii="Times New Roman" w:eastAsia="MS Mincho" w:hAnsi="Times New Roman"/>
+          <w:sz w:val="24"/>
+        </w:rPr>
+        <w:t>кореневій</w:t>
+      </w:r>
+      <w:proofErr w:type="spellEnd"/>
+      <w:r>
+        <w:rPr>
+          <w:rFonts w:ascii="Times New Roman" w:eastAsia="MS Mincho" w:hAnsi="Times New Roman"/>
+          <w:sz w:val="24"/>
+        </w:rPr>
+        <w:t xml:space="preserve"> </w:t>
+      </w:r>
+      <w:proofErr w:type="spellStart"/>
+      <w:r>
+        <w:rPr>
+          <w:rFonts w:ascii="Times New Roman" w:eastAsia="MS Mincho" w:hAnsi="Times New Roman"/>
+          <w:sz w:val="24"/>
+        </w:rPr>
+        <w:t>вершині</w:t>
+      </w:r>
+      <w:proofErr w:type="spellEnd"/>
+      <w:r>
+        <w:rPr>
+          <w:rFonts w:ascii="Times New Roman" w:eastAsia="MS Mincho" w:hAnsi="Times New Roman"/>
+          <w:sz w:val="24"/>
+        </w:rPr>
+        <w:t xml:space="preserve"> дерева.</w:t>
       </w:r>
     </w:p>
     <w:p>
@@ -6331,119 +6744,879 @@
     </w:p>
     <w:p>
       <w:pPr>
-        <w:pStyle w:val="ListParagraph"/>
+        <w:pStyle w:val="1"/>
         <w:numPr>
           <w:ilvl w:val="0"/>
-          <w:numId w:val="18"/>
+          <w:numId w:val="19"/>
         </w:numPr>
-        <w:ind w:left="0" w:firstLine="0"/>
-        <w:rPr>
-          <w:lang w:val="ru-RU"/>
-        </w:rPr>
-      </w:pPr>
-      <w:r>
-        <w:rPr>
-          <w:lang w:val="ru-RU"/>
-        </w:rPr>
-        <w:t xml:space="preserve">Ознайомитися з технологією програмування та оформлення програм </w:t>
-      </w:r>
-      <w:r>
-        <w:t xml:space="preserve">на мові </w:t>
-      </w:r>
-      <w:r>
-        <w:rPr>
-          <w:lang w:val="en-US"/>
-        </w:rPr>
-        <w:t>Java</w:t>
-      </w:r>
-    </w:p>
-    <w:p>
-      <w:pPr>
-        <w:pStyle w:val="ListParagraph"/>
+        <w:tabs>
+          <w:tab w:val="left" w:pos="927"/>
+        </w:tabs>
+        <w:spacing w:line="264" w:lineRule="auto"/>
+        <w:jc w:val="both"/>
+        <w:rPr>
+          <w:rFonts w:ascii="Times New Roman" w:eastAsia="MS Mincho" w:hAnsi="Times New Roman"/>
+          <w:sz w:val="24"/>
+        </w:rPr>
+      </w:pPr>
+      <w:proofErr w:type="spellStart"/>
+      <w:r>
+        <w:rPr>
+          <w:rFonts w:ascii="Times New Roman" w:eastAsia="MS Mincho" w:hAnsi="Times New Roman"/>
+          <w:sz w:val="24"/>
+        </w:rPr>
+        <w:t>Ознайомтесь</w:t>
+      </w:r>
+      <w:proofErr w:type="spellEnd"/>
+      <w:r>
+        <w:rPr>
+          <w:rFonts w:ascii="Times New Roman" w:eastAsia="MS Mincho" w:hAnsi="Times New Roman"/>
+          <w:sz w:val="24"/>
+        </w:rPr>
+        <w:t xml:space="preserve"> з методами </w:t>
+      </w:r>
+      <w:proofErr w:type="spellStart"/>
+      <w:r>
+        <w:rPr>
+          <w:rFonts w:ascii="Times New Roman" w:eastAsia="MS Mincho" w:hAnsi="Times New Roman"/>
+          <w:sz w:val="24"/>
+        </w:rPr>
+        <w:t>побудови</w:t>
+      </w:r>
+      <w:proofErr w:type="spellEnd"/>
+      <w:r>
+        <w:rPr>
+          <w:rFonts w:ascii="Times New Roman" w:eastAsia="MS Mincho" w:hAnsi="Times New Roman"/>
+          <w:sz w:val="24"/>
+        </w:rPr>
+        <w:t xml:space="preserve"> </w:t>
+      </w:r>
+      <w:proofErr w:type="spellStart"/>
+      <w:r>
+        <w:rPr>
+          <w:rFonts w:ascii="Times New Roman" w:eastAsia="MS Mincho" w:hAnsi="Times New Roman"/>
+          <w:sz w:val="24"/>
+        </w:rPr>
+        <w:t>оптимальних</w:t>
+      </w:r>
+      <w:proofErr w:type="spellEnd"/>
+      <w:r>
+        <w:rPr>
+          <w:rFonts w:ascii="Times New Roman" w:eastAsia="MS Mincho" w:hAnsi="Times New Roman"/>
+          <w:sz w:val="24"/>
+        </w:rPr>
+        <w:t xml:space="preserve"> </w:t>
+      </w:r>
+      <w:proofErr w:type="spellStart"/>
+      <w:r>
+        <w:rPr>
+          <w:rFonts w:ascii="Times New Roman" w:eastAsia="MS Mincho" w:hAnsi="Times New Roman"/>
+          <w:sz w:val="24"/>
+        </w:rPr>
+        <w:t>кодiв</w:t>
+      </w:r>
+      <w:proofErr w:type="spellEnd"/>
+      <w:r>
+        <w:rPr>
+          <w:rFonts w:ascii="Times New Roman" w:eastAsia="MS Mincho" w:hAnsi="Times New Roman"/>
+          <w:sz w:val="24"/>
+        </w:rPr>
+        <w:t>.</w:t>
+      </w:r>
+    </w:p>
+    <w:p>
+      <w:pPr>
+        <w:pStyle w:val="1"/>
         <w:numPr>
           <w:ilvl w:val="0"/>
-          <w:numId w:val="18"/>
+          <w:numId w:val="19"/>
         </w:numPr>
-        <w:ind w:left="0" w:firstLine="0"/>
-        <w:rPr>
-          <w:lang w:val="ru-RU"/>
-        </w:rPr>
-      </w:pPr>
-      <w:r>
-        <w:rPr>
-          <w:lang w:val="ru-RU"/>
-        </w:rPr>
-        <w:t xml:space="preserve">Створити новий проект в середовищі </w:t>
-      </w:r>
-      <w:r>
-        <w:rPr>
-          <w:lang w:val="en-US"/>
-        </w:rPr>
-        <w:t>Eclipse</w:t>
-      </w:r>
-    </w:p>
-    <w:p>
-      <w:pPr>
-        <w:pStyle w:val="ListParagraph"/>
+        <w:tabs>
+          <w:tab w:val="left" w:pos="927"/>
+        </w:tabs>
+        <w:spacing w:line="264" w:lineRule="auto"/>
+        <w:jc w:val="both"/>
+        <w:rPr>
+          <w:rFonts w:ascii="Times New Roman" w:eastAsia="MS Mincho" w:hAnsi="Times New Roman"/>
+          <w:sz w:val="24"/>
+        </w:rPr>
+      </w:pPr>
+      <w:r>
+        <w:rPr>
+          <w:rFonts w:ascii="Times New Roman" w:eastAsia="MS Mincho" w:hAnsi="Times New Roman"/>
+          <w:sz w:val="24"/>
+        </w:rPr>
+        <w:t xml:space="preserve">Для </w:t>
+      </w:r>
+      <w:proofErr w:type="spellStart"/>
+      <w:r>
+        <w:rPr>
+          <w:rFonts w:ascii="Times New Roman" w:eastAsia="MS Mincho" w:hAnsi="Times New Roman"/>
+          <w:sz w:val="24"/>
+        </w:rPr>
+        <w:t>заданого</w:t>
+      </w:r>
+      <w:proofErr w:type="spellEnd"/>
+      <w:r>
+        <w:rPr>
+          <w:rFonts w:ascii="Times New Roman" w:eastAsia="MS Mincho" w:hAnsi="Times New Roman"/>
+          <w:sz w:val="24"/>
+        </w:rPr>
+        <w:t xml:space="preserve"> вар</w:t>
+      </w:r>
+      <w:r>
+        <w:rPr>
+          <w:rFonts w:ascii="Times New Roman" w:eastAsia="MS Mincho" w:hAnsi="Times New Roman"/>
+          <w:sz w:val="24"/>
+          <w:lang w:val="uk-UA"/>
+        </w:rPr>
+        <w:t>і</w:t>
+      </w:r>
+      <w:r>
+        <w:rPr>
+          <w:rFonts w:ascii="Times New Roman" w:eastAsia="MS Mincho" w:hAnsi="Times New Roman"/>
+          <w:sz w:val="24"/>
+        </w:rPr>
+        <w:t xml:space="preserve">анту </w:t>
+      </w:r>
+      <w:proofErr w:type="spellStart"/>
+      <w:r>
+        <w:rPr>
+          <w:rFonts w:ascii="Times New Roman" w:eastAsia="MS Mincho" w:hAnsi="Times New Roman"/>
+          <w:sz w:val="24"/>
+        </w:rPr>
+        <w:t>вручну</w:t>
+      </w:r>
+      <w:proofErr w:type="spellEnd"/>
+      <w:r>
+        <w:rPr>
+          <w:rFonts w:ascii="Times New Roman" w:eastAsia="MS Mincho" w:hAnsi="Times New Roman"/>
+          <w:sz w:val="24"/>
+        </w:rPr>
+        <w:t xml:space="preserve"> </w:t>
+      </w:r>
+      <w:proofErr w:type="spellStart"/>
+      <w:r>
+        <w:rPr>
+          <w:rFonts w:ascii="Times New Roman" w:eastAsia="MS Mincho" w:hAnsi="Times New Roman"/>
+          <w:sz w:val="24"/>
+        </w:rPr>
+        <w:t>побудуйте</w:t>
+      </w:r>
+      <w:proofErr w:type="spellEnd"/>
+      <w:r>
+        <w:rPr>
+          <w:rFonts w:ascii="Times New Roman" w:eastAsia="MS Mincho" w:hAnsi="Times New Roman"/>
+          <w:sz w:val="24"/>
+        </w:rPr>
+        <w:t xml:space="preserve"> </w:t>
+      </w:r>
+      <w:proofErr w:type="spellStart"/>
+      <w:r>
+        <w:rPr>
+          <w:rFonts w:ascii="Times New Roman" w:eastAsia="MS Mincho" w:hAnsi="Times New Roman"/>
+          <w:sz w:val="24"/>
+        </w:rPr>
+        <w:t>коди</w:t>
+      </w:r>
+      <w:proofErr w:type="spellEnd"/>
+      <w:r>
+        <w:rPr>
+          <w:rFonts w:ascii="Times New Roman" w:eastAsia="MS Mincho" w:hAnsi="Times New Roman"/>
+          <w:sz w:val="24"/>
+        </w:rPr>
+        <w:t xml:space="preserve"> методом Шеннона-</w:t>
+      </w:r>
+      <w:proofErr w:type="spellStart"/>
+      <w:r>
+        <w:rPr>
+          <w:rFonts w:ascii="Times New Roman" w:eastAsia="MS Mincho" w:hAnsi="Times New Roman"/>
+          <w:sz w:val="24"/>
+        </w:rPr>
+        <w:t>Фано</w:t>
+      </w:r>
+      <w:proofErr w:type="spellEnd"/>
+      <w:r>
+        <w:rPr>
+          <w:rFonts w:ascii="Times New Roman" w:eastAsia="MS Mincho" w:hAnsi="Times New Roman"/>
+          <w:sz w:val="24"/>
+        </w:rPr>
+        <w:t xml:space="preserve"> </w:t>
+      </w:r>
+      <w:r>
+        <w:rPr>
+          <w:rFonts w:ascii="Times New Roman" w:eastAsia="MS Mincho" w:hAnsi="Times New Roman"/>
+          <w:sz w:val="24"/>
+          <w:lang w:val="uk-UA"/>
+        </w:rPr>
+        <w:t>і</w:t>
+      </w:r>
+      <w:r>
+        <w:rPr>
+          <w:rFonts w:ascii="Times New Roman" w:eastAsia="MS Mincho" w:hAnsi="Times New Roman"/>
+          <w:sz w:val="24"/>
+        </w:rPr>
+        <w:t xml:space="preserve"> методом Хаффмана.</w:t>
+      </w:r>
+    </w:p>
+    <w:p>
+      <w:pPr>
+        <w:pStyle w:val="1"/>
         <w:numPr>
           <w:ilvl w:val="0"/>
-          <w:numId w:val="18"/>
+          <w:numId w:val="19"/>
         </w:numPr>
-        <w:ind w:left="0" w:firstLine="0"/>
-        <w:rPr>
-          <w:lang w:val="ru-RU"/>
-        </w:rPr>
-      </w:pPr>
-      <w:r>
-        <w:rPr>
-          <w:lang w:val="ru-RU"/>
-        </w:rPr>
-        <w:t xml:space="preserve">Створити клас у новоствореному проекті </w:t>
-      </w:r>
-    </w:p>
-    <w:p>
-      <w:pPr>
-        <w:pStyle w:val="ListParagraph"/>
+        <w:tabs>
+          <w:tab w:val="left" w:pos="927"/>
+        </w:tabs>
+        <w:spacing w:line="264" w:lineRule="auto"/>
+        <w:jc w:val="both"/>
+        <w:rPr>
+          <w:rFonts w:ascii="Times New Roman" w:eastAsia="MS Mincho" w:hAnsi="Times New Roman"/>
+          <w:sz w:val="24"/>
+        </w:rPr>
+      </w:pPr>
+      <w:proofErr w:type="spellStart"/>
+      <w:r>
+        <w:rPr>
+          <w:rFonts w:ascii="Times New Roman" w:eastAsia="MS Mincho" w:hAnsi="Times New Roman"/>
+          <w:sz w:val="24"/>
+        </w:rPr>
+        <w:t>Розробiть</w:t>
+      </w:r>
+      <w:proofErr w:type="spellEnd"/>
+      <w:r>
+        <w:rPr>
+          <w:rFonts w:ascii="Times New Roman" w:eastAsia="MS Mincho" w:hAnsi="Times New Roman"/>
+          <w:sz w:val="24"/>
+        </w:rPr>
+        <w:t xml:space="preserve"> алгоритм та </w:t>
+      </w:r>
+      <w:proofErr w:type="spellStart"/>
+      <w:r>
+        <w:rPr>
+          <w:rFonts w:ascii="Times New Roman" w:eastAsia="MS Mincho" w:hAnsi="Times New Roman"/>
+          <w:sz w:val="24"/>
+        </w:rPr>
+        <w:t>реалiзуйте</w:t>
+      </w:r>
+      <w:proofErr w:type="spellEnd"/>
+      <w:r>
+        <w:rPr>
+          <w:rFonts w:ascii="Times New Roman" w:eastAsia="MS Mincho" w:hAnsi="Times New Roman"/>
+          <w:sz w:val="24"/>
+        </w:rPr>
+        <w:t xml:space="preserve"> </w:t>
+      </w:r>
+      <w:proofErr w:type="spellStart"/>
+      <w:r>
+        <w:rPr>
+          <w:rFonts w:ascii="Times New Roman" w:eastAsia="MS Mincho" w:hAnsi="Times New Roman"/>
+          <w:sz w:val="24"/>
+        </w:rPr>
+        <w:t>програму</w:t>
+      </w:r>
+      <w:proofErr w:type="spellEnd"/>
+      <w:r>
+        <w:rPr>
+          <w:rFonts w:ascii="Times New Roman" w:eastAsia="MS Mincho" w:hAnsi="Times New Roman"/>
+          <w:sz w:val="24"/>
+        </w:rPr>
+        <w:t xml:space="preserve"> </w:t>
+      </w:r>
+      <w:proofErr w:type="spellStart"/>
+      <w:r>
+        <w:rPr>
+          <w:rFonts w:ascii="Times New Roman" w:eastAsia="MS Mincho" w:hAnsi="Times New Roman"/>
+          <w:sz w:val="24"/>
+        </w:rPr>
+        <w:t>побудови</w:t>
+      </w:r>
+      <w:proofErr w:type="spellEnd"/>
+      <w:r>
+        <w:rPr>
+          <w:rFonts w:ascii="Times New Roman" w:eastAsia="MS Mincho" w:hAnsi="Times New Roman"/>
+          <w:sz w:val="24"/>
+        </w:rPr>
+        <w:t xml:space="preserve"> </w:t>
+      </w:r>
+      <w:proofErr w:type="spellStart"/>
+      <w:r>
+        <w:rPr>
+          <w:rFonts w:ascii="Times New Roman" w:eastAsia="MS Mincho" w:hAnsi="Times New Roman"/>
+          <w:sz w:val="24"/>
+        </w:rPr>
+        <w:t>оптимальних</w:t>
+      </w:r>
+      <w:proofErr w:type="spellEnd"/>
+      <w:r>
+        <w:rPr>
+          <w:rFonts w:ascii="Times New Roman" w:eastAsia="MS Mincho" w:hAnsi="Times New Roman"/>
+          <w:sz w:val="24"/>
+        </w:rPr>
+        <w:t xml:space="preserve"> </w:t>
+      </w:r>
+      <w:proofErr w:type="spellStart"/>
+      <w:r>
+        <w:rPr>
+          <w:rFonts w:ascii="Times New Roman" w:eastAsia="MS Mincho" w:hAnsi="Times New Roman"/>
+          <w:sz w:val="24"/>
+        </w:rPr>
+        <w:t>кодiв</w:t>
+      </w:r>
+      <w:proofErr w:type="spellEnd"/>
+      <w:r>
+        <w:rPr>
+          <w:rFonts w:ascii="Times New Roman" w:eastAsia="MS Mincho" w:hAnsi="Times New Roman"/>
+          <w:sz w:val="24"/>
+        </w:rPr>
+        <w:t xml:space="preserve"> методом Шеннона-</w:t>
+      </w:r>
+      <w:proofErr w:type="spellStart"/>
+      <w:r>
+        <w:rPr>
+          <w:rFonts w:ascii="Times New Roman" w:eastAsia="MS Mincho" w:hAnsi="Times New Roman"/>
+          <w:sz w:val="24"/>
+        </w:rPr>
+        <w:t>Фано</w:t>
+      </w:r>
+      <w:proofErr w:type="spellEnd"/>
+      <w:r>
+        <w:rPr>
+          <w:rFonts w:ascii="Times New Roman" w:eastAsia="MS Mincho" w:hAnsi="Times New Roman"/>
+          <w:sz w:val="24"/>
+        </w:rPr>
+        <w:t xml:space="preserve"> та Хаффмана.</w:t>
+      </w:r>
+    </w:p>
+    <w:p>
+      <w:pPr>
+        <w:pStyle w:val="1"/>
         <w:numPr>
           <w:ilvl w:val="0"/>
-          <w:numId w:val="18"/>
+          <w:numId w:val="19"/>
         </w:numPr>
-        <w:ind w:left="0" w:firstLine="0"/>
-        <w:rPr>
-          <w:lang w:val="ru-RU"/>
-        </w:rPr>
-      </w:pPr>
-      <w:r>
-        <w:rPr>
-          <w:lang w:val="ru-RU"/>
-        </w:rPr>
-        <w:t xml:space="preserve">Додати у метод main функціональність розглянутих у </w:t>
-      </w:r>
-      <w:r>
-        <w:t>лабораторній роботі</w:t>
-      </w:r>
-    </w:p>
-    <w:p>
-      <w:pPr>
-        <w:pStyle w:val="ListParagraph"/>
-        <w:numPr>
-          <w:ilvl w:val="0"/>
-          <w:numId w:val="18"/>
-        </w:numPr>
-        <w:ind w:left="0" w:firstLine="0"/>
-        <w:rPr>
-          <w:lang w:val="ru-RU"/>
-        </w:rPr>
-      </w:pPr>
-      <w:r>
-        <w:rPr>
-          <w:lang w:val="ru-RU"/>
-        </w:rPr>
-        <w:t>Виконати компіляцію програми та з</w:t>
-      </w:r>
-      <w:r>
-        <w:t>апустити на виконання.</w:t>
-      </w:r>
+        <w:tabs>
+          <w:tab w:val="left" w:pos="927"/>
+        </w:tabs>
+        <w:spacing w:line="264" w:lineRule="auto"/>
+        <w:jc w:val="both"/>
+        <w:rPr>
+          <w:rFonts w:ascii="Times New Roman" w:eastAsia="MS Mincho" w:hAnsi="Times New Roman"/>
+          <w:sz w:val="24"/>
+        </w:rPr>
+      </w:pPr>
+      <w:proofErr w:type="spellStart"/>
+      <w:r>
+        <w:rPr>
+          <w:rFonts w:ascii="Times New Roman" w:eastAsia="MS Mincho" w:hAnsi="Times New Roman"/>
+          <w:sz w:val="24"/>
+        </w:rPr>
+        <w:t>Перевiрте</w:t>
+      </w:r>
+      <w:proofErr w:type="spellEnd"/>
+      <w:r>
+        <w:rPr>
+          <w:rFonts w:ascii="Times New Roman" w:eastAsia="MS Mincho" w:hAnsi="Times New Roman"/>
+          <w:sz w:val="24"/>
+        </w:rPr>
+        <w:t xml:space="preserve"> </w:t>
+      </w:r>
+      <w:proofErr w:type="spellStart"/>
+      <w:r>
+        <w:rPr>
+          <w:rFonts w:ascii="Times New Roman" w:eastAsia="MS Mincho" w:hAnsi="Times New Roman"/>
+          <w:sz w:val="24"/>
+        </w:rPr>
+        <w:t>роботоздатнiсть</w:t>
+      </w:r>
+      <w:proofErr w:type="spellEnd"/>
+      <w:r>
+        <w:rPr>
+          <w:rFonts w:ascii="Times New Roman" w:eastAsia="MS Mincho" w:hAnsi="Times New Roman"/>
+          <w:sz w:val="24"/>
+        </w:rPr>
+        <w:t xml:space="preserve"> </w:t>
+      </w:r>
+      <w:proofErr w:type="spellStart"/>
+      <w:r>
+        <w:rPr>
+          <w:rFonts w:ascii="Times New Roman" w:eastAsia="MS Mincho" w:hAnsi="Times New Roman"/>
+          <w:sz w:val="24"/>
+        </w:rPr>
+        <w:t>програм</w:t>
+      </w:r>
+      <w:proofErr w:type="spellEnd"/>
+      <w:r>
+        <w:rPr>
+          <w:rFonts w:ascii="Times New Roman" w:eastAsia="MS Mincho" w:hAnsi="Times New Roman"/>
+          <w:sz w:val="24"/>
+        </w:rPr>
+        <w:t xml:space="preserve"> на </w:t>
+      </w:r>
+      <w:proofErr w:type="spellStart"/>
+      <w:r>
+        <w:rPr>
+          <w:rFonts w:ascii="Times New Roman" w:eastAsia="MS Mincho" w:hAnsi="Times New Roman"/>
+          <w:sz w:val="24"/>
+        </w:rPr>
+        <w:t>тестових</w:t>
+      </w:r>
+      <w:proofErr w:type="spellEnd"/>
+      <w:r>
+        <w:rPr>
+          <w:rFonts w:ascii="Times New Roman" w:eastAsia="MS Mincho" w:hAnsi="Times New Roman"/>
+          <w:sz w:val="24"/>
+        </w:rPr>
+        <w:t xml:space="preserve"> прикладах.</w:t>
+      </w:r>
+    </w:p>
+    <w:p>
+      <w:pPr>
+        <w:pStyle w:val="1"/>
+        <w:tabs>
+          <w:tab w:val="left" w:pos="927"/>
+        </w:tabs>
+        <w:spacing w:line="264" w:lineRule="auto"/>
+        <w:jc w:val="both"/>
+        <w:rPr>
+          <w:rFonts w:ascii="Times New Roman" w:eastAsia="MS Mincho" w:hAnsi="Times New Roman"/>
+          <w:sz w:val="24"/>
+        </w:rPr>
+      </w:pPr>
+    </w:p>
+    <w:tbl>
+      <w:tblPr>
+        <w:tblW w:w="0" w:type="auto"/>
+        <w:tblInd w:w="-108" w:type="dxa"/>
+        <w:tblLayout w:type="fixed"/>
+        <w:tblCellMar>
+          <w:left w:w="0" w:type="dxa"/>
+          <w:right w:w="0" w:type="dxa"/>
+        </w:tblCellMar>
+        <w:tblLook w:val="0000" w:firstRow="0" w:lastRow="0" w:firstColumn="0" w:lastColumn="0" w:noHBand="0" w:noVBand="0"/>
+      </w:tblPr>
+      <w:tblGrid>
+        <w:gridCol w:w="1237"/>
+        <w:gridCol w:w="2127"/>
+      </w:tblGrid>
+      <w:tr>
+        <w:tblPrEx>
+          <w:tblCellMar>
+            <w:top w:w="0" w:type="dxa"/>
+            <w:left w:w="0" w:type="dxa"/>
+            <w:bottom w:w="0" w:type="dxa"/>
+            <w:right w:w="0" w:type="dxa"/>
+          </w:tblCellMar>
+        </w:tblPrEx>
+        <w:tc>
+          <w:tcPr>
+            <w:tcW w:w="1237" w:type="dxa"/>
+            <w:tcBorders>
+              <w:top w:val="single" w:sz="4" w:space="0" w:color="000000"/>
+              <w:left w:val="single" w:sz="4" w:space="0" w:color="000000"/>
+              <w:bottom w:val="single" w:sz="4" w:space="0" w:color="000000"/>
+            </w:tcBorders>
+          </w:tcPr>
+          <w:p>
+            <w:pPr>
+              <w:snapToGrid w:val="0"/>
+              <w:spacing w:before="0" w:after="0"/>
+              <w:ind w:firstLine="103"/>
+            </w:pPr>
+            <w:r>
+              <w:t>Варіант</w:t>
+            </w:r>
+          </w:p>
+        </w:tc>
+        <w:tc>
+          <w:tcPr>
+            <w:tcW w:w="2127" w:type="dxa"/>
+            <w:tcBorders>
+              <w:top w:val="single" w:sz="4" w:space="0" w:color="000000"/>
+              <w:left w:val="single" w:sz="4" w:space="0" w:color="000000"/>
+              <w:bottom w:val="single" w:sz="4" w:space="0" w:color="auto"/>
+              <w:right w:val="single" w:sz="4" w:space="0" w:color="auto"/>
+            </w:tcBorders>
+          </w:tcPr>
+          <w:p>
+            <w:pPr>
+              <w:snapToGrid w:val="0"/>
+              <w:spacing w:before="0" w:after="0"/>
+              <w:ind w:right="-141" w:firstLine="0"/>
+              <w:jc w:val="center"/>
+            </w:pPr>
+            <w:r>
+              <w:t>10</w:t>
+            </w:r>
+          </w:p>
+        </w:tc>
+      </w:tr>
+      <w:tr>
+        <w:tblPrEx>
+          <w:tblCellMar>
+            <w:top w:w="0" w:type="dxa"/>
+            <w:left w:w="0" w:type="dxa"/>
+            <w:bottom w:w="0" w:type="dxa"/>
+            <w:right w:w="0" w:type="dxa"/>
+          </w:tblCellMar>
+        </w:tblPrEx>
+        <w:tc>
+          <w:tcPr>
+            <w:tcW w:w="1237" w:type="dxa"/>
+            <w:tcBorders>
+              <w:left w:val="single" w:sz="4" w:space="0" w:color="000000"/>
+              <w:bottom w:val="single" w:sz="4" w:space="0" w:color="000000"/>
+            </w:tcBorders>
+          </w:tcPr>
+          <w:p>
+            <w:pPr>
+              <w:snapToGrid w:val="0"/>
+              <w:spacing w:before="0" w:after="0"/>
+              <w:ind w:firstLine="103"/>
+            </w:pPr>
+            <w:r>
+              <w:t xml:space="preserve">Частота a  </w:t>
+            </w:r>
+          </w:p>
+        </w:tc>
+        <w:tc>
+          <w:tcPr>
+            <w:tcW w:w="2127" w:type="dxa"/>
+            <w:tcBorders>
+              <w:top w:val="single" w:sz="4" w:space="0" w:color="auto"/>
+              <w:left w:val="single" w:sz="4" w:space="0" w:color="000000"/>
+              <w:bottom w:val="single" w:sz="4" w:space="0" w:color="000000"/>
+              <w:right w:val="single" w:sz="4" w:space="0" w:color="auto"/>
+            </w:tcBorders>
+          </w:tcPr>
+          <w:p>
+            <w:pPr>
+              <w:snapToGrid w:val="0"/>
+              <w:spacing w:before="0" w:after="0"/>
+              <w:ind w:right="-141" w:firstLine="0"/>
+              <w:jc w:val="center"/>
+            </w:pPr>
+            <w:r>
+              <w:t>25</w:t>
+            </w:r>
+          </w:p>
+        </w:tc>
+      </w:tr>
+      <w:tr>
+        <w:tblPrEx>
+          <w:tblCellMar>
+            <w:top w:w="0" w:type="dxa"/>
+            <w:left w:w="0" w:type="dxa"/>
+            <w:bottom w:w="0" w:type="dxa"/>
+            <w:right w:w="0" w:type="dxa"/>
+          </w:tblCellMar>
+        </w:tblPrEx>
+        <w:tc>
+          <w:tcPr>
+            <w:tcW w:w="1237" w:type="dxa"/>
+            <w:tcBorders>
+              <w:left w:val="single" w:sz="4" w:space="0" w:color="000000"/>
+              <w:bottom w:val="single" w:sz="4" w:space="0" w:color="000000"/>
+            </w:tcBorders>
+          </w:tcPr>
+          <w:p>
+            <w:pPr>
+              <w:snapToGrid w:val="0"/>
+              <w:spacing w:before="0" w:after="0"/>
+              <w:ind w:firstLine="103"/>
+            </w:pPr>
+            <w:r>
+              <w:t>Частота b</w:t>
+            </w:r>
+          </w:p>
+        </w:tc>
+        <w:tc>
+          <w:tcPr>
+            <w:tcW w:w="2127" w:type="dxa"/>
+            <w:tcBorders>
+              <w:left w:val="single" w:sz="4" w:space="0" w:color="000000"/>
+              <w:bottom w:val="single" w:sz="4" w:space="0" w:color="000000"/>
+              <w:right w:val="single" w:sz="4" w:space="0" w:color="auto"/>
+            </w:tcBorders>
+          </w:tcPr>
+          <w:p>
+            <w:pPr>
+              <w:snapToGrid w:val="0"/>
+              <w:spacing w:before="0" w:after="0"/>
+              <w:ind w:right="-141" w:firstLine="0"/>
+              <w:jc w:val="center"/>
+            </w:pPr>
+            <w:r>
+              <w:t>20</w:t>
+            </w:r>
+          </w:p>
+        </w:tc>
+      </w:tr>
+      <w:tr>
+        <w:tblPrEx>
+          <w:tblCellMar>
+            <w:top w:w="0" w:type="dxa"/>
+            <w:left w:w="0" w:type="dxa"/>
+            <w:bottom w:w="0" w:type="dxa"/>
+            <w:right w:w="0" w:type="dxa"/>
+          </w:tblCellMar>
+        </w:tblPrEx>
+        <w:tc>
+          <w:tcPr>
+            <w:tcW w:w="1237" w:type="dxa"/>
+            <w:tcBorders>
+              <w:left w:val="single" w:sz="4" w:space="0" w:color="000000"/>
+              <w:bottom w:val="single" w:sz="4" w:space="0" w:color="000000"/>
+            </w:tcBorders>
+          </w:tcPr>
+          <w:p>
+            <w:pPr>
+              <w:snapToGrid w:val="0"/>
+              <w:spacing w:before="0" w:after="0"/>
+              <w:ind w:firstLine="103"/>
+            </w:pPr>
+            <w:r>
+              <w:t>Частота c</w:t>
+            </w:r>
+          </w:p>
+        </w:tc>
+        <w:tc>
+          <w:tcPr>
+            <w:tcW w:w="2127" w:type="dxa"/>
+            <w:tcBorders>
+              <w:left w:val="single" w:sz="4" w:space="0" w:color="000000"/>
+              <w:bottom w:val="single" w:sz="4" w:space="0" w:color="000000"/>
+              <w:right w:val="single" w:sz="4" w:space="0" w:color="auto"/>
+            </w:tcBorders>
+          </w:tcPr>
+          <w:p>
+            <w:pPr>
+              <w:snapToGrid w:val="0"/>
+              <w:spacing w:before="0" w:after="0"/>
+              <w:ind w:right="-141" w:firstLine="0"/>
+              <w:jc w:val="center"/>
+            </w:pPr>
+            <w:r>
+              <w:t>15</w:t>
+            </w:r>
+          </w:p>
+        </w:tc>
+      </w:tr>
+      <w:tr>
+        <w:tblPrEx>
+          <w:tblCellMar>
+            <w:top w:w="0" w:type="dxa"/>
+            <w:left w:w="0" w:type="dxa"/>
+            <w:bottom w:w="0" w:type="dxa"/>
+            <w:right w:w="0" w:type="dxa"/>
+          </w:tblCellMar>
+        </w:tblPrEx>
+        <w:tc>
+          <w:tcPr>
+            <w:tcW w:w="1237" w:type="dxa"/>
+            <w:tcBorders>
+              <w:left w:val="single" w:sz="4" w:space="0" w:color="000000"/>
+              <w:bottom w:val="single" w:sz="4" w:space="0" w:color="000000"/>
+            </w:tcBorders>
+          </w:tcPr>
+          <w:p>
+            <w:pPr>
+              <w:snapToGrid w:val="0"/>
+              <w:spacing w:before="0" w:after="0"/>
+              <w:ind w:firstLine="103"/>
+            </w:pPr>
+            <w:r>
+              <w:t>Частота d</w:t>
+            </w:r>
+          </w:p>
+        </w:tc>
+        <w:tc>
+          <w:tcPr>
+            <w:tcW w:w="2127" w:type="dxa"/>
+            <w:tcBorders>
+              <w:left w:val="single" w:sz="4" w:space="0" w:color="000000"/>
+              <w:bottom w:val="single" w:sz="4" w:space="0" w:color="000000"/>
+              <w:right w:val="single" w:sz="4" w:space="0" w:color="auto"/>
+            </w:tcBorders>
+          </w:tcPr>
+          <w:p>
+            <w:pPr>
+              <w:snapToGrid w:val="0"/>
+              <w:spacing w:before="0" w:after="0"/>
+              <w:ind w:right="-141" w:firstLine="0"/>
+              <w:jc w:val="center"/>
+            </w:pPr>
+            <w:r>
+              <w:t>8</w:t>
+            </w:r>
+          </w:p>
+        </w:tc>
+      </w:tr>
+      <w:tr>
+        <w:tblPrEx>
+          <w:tblCellMar>
+            <w:top w:w="0" w:type="dxa"/>
+            <w:left w:w="0" w:type="dxa"/>
+            <w:bottom w:w="0" w:type="dxa"/>
+            <w:right w:w="0" w:type="dxa"/>
+          </w:tblCellMar>
+        </w:tblPrEx>
+        <w:tc>
+          <w:tcPr>
+            <w:tcW w:w="1237" w:type="dxa"/>
+            <w:tcBorders>
+              <w:left w:val="single" w:sz="4" w:space="0" w:color="000000"/>
+              <w:bottom w:val="single" w:sz="4" w:space="0" w:color="000000"/>
+            </w:tcBorders>
+          </w:tcPr>
+          <w:p>
+            <w:pPr>
+              <w:snapToGrid w:val="0"/>
+              <w:spacing w:before="0" w:after="0"/>
+              <w:ind w:firstLine="103"/>
+            </w:pPr>
+            <w:r>
+              <w:t>Частота e</w:t>
+            </w:r>
+          </w:p>
+        </w:tc>
+        <w:tc>
+          <w:tcPr>
+            <w:tcW w:w="2127" w:type="dxa"/>
+            <w:tcBorders>
+              <w:left w:val="single" w:sz="4" w:space="0" w:color="000000"/>
+              <w:bottom w:val="single" w:sz="4" w:space="0" w:color="000000"/>
+              <w:right w:val="single" w:sz="4" w:space="0" w:color="auto"/>
+            </w:tcBorders>
+          </w:tcPr>
+          <w:p>
+            <w:pPr>
+              <w:snapToGrid w:val="0"/>
+              <w:spacing w:before="0" w:after="0"/>
+              <w:ind w:right="-141" w:firstLine="0"/>
+              <w:jc w:val="center"/>
+            </w:pPr>
+            <w:r>
+              <w:t>7</w:t>
+            </w:r>
+          </w:p>
+        </w:tc>
+      </w:tr>
+      <w:tr>
+        <w:tblPrEx>
+          <w:tblCellMar>
+            <w:top w:w="0" w:type="dxa"/>
+            <w:left w:w="0" w:type="dxa"/>
+            <w:bottom w:w="0" w:type="dxa"/>
+            <w:right w:w="0" w:type="dxa"/>
+          </w:tblCellMar>
+        </w:tblPrEx>
+        <w:tc>
+          <w:tcPr>
+            <w:tcW w:w="1237" w:type="dxa"/>
+            <w:tcBorders>
+              <w:left w:val="single" w:sz="4" w:space="0" w:color="000000"/>
+              <w:bottom w:val="single" w:sz="4" w:space="0" w:color="000000"/>
+            </w:tcBorders>
+          </w:tcPr>
+          <w:p>
+            <w:pPr>
+              <w:snapToGrid w:val="0"/>
+              <w:spacing w:before="0" w:after="0"/>
+              <w:ind w:firstLine="103"/>
+            </w:pPr>
+            <w:r>
+              <w:t>Частота f</w:t>
+            </w:r>
+          </w:p>
+        </w:tc>
+        <w:tc>
+          <w:tcPr>
+            <w:tcW w:w="2127" w:type="dxa"/>
+            <w:tcBorders>
+              <w:left w:val="single" w:sz="4" w:space="0" w:color="000000"/>
+              <w:bottom w:val="single" w:sz="4" w:space="0" w:color="000000"/>
+              <w:right w:val="single" w:sz="4" w:space="0" w:color="auto"/>
+            </w:tcBorders>
+          </w:tcPr>
+          <w:p>
+            <w:pPr>
+              <w:snapToGrid w:val="0"/>
+              <w:spacing w:before="0" w:after="0"/>
+              <w:ind w:right="-141" w:firstLine="0"/>
+              <w:jc w:val="center"/>
+            </w:pPr>
+            <w:r>
+              <w:t>7</w:t>
+            </w:r>
+          </w:p>
+        </w:tc>
+      </w:tr>
+      <w:tr>
+        <w:tblPrEx>
+          <w:tblCellMar>
+            <w:top w:w="0" w:type="dxa"/>
+            <w:left w:w="0" w:type="dxa"/>
+            <w:bottom w:w="0" w:type="dxa"/>
+            <w:right w:w="0" w:type="dxa"/>
+          </w:tblCellMar>
+        </w:tblPrEx>
+        <w:tc>
+          <w:tcPr>
+            <w:tcW w:w="1237" w:type="dxa"/>
+            <w:tcBorders>
+              <w:left w:val="single" w:sz="4" w:space="0" w:color="000000"/>
+              <w:bottom w:val="single" w:sz="4" w:space="0" w:color="000000"/>
+            </w:tcBorders>
+          </w:tcPr>
+          <w:p>
+            <w:pPr>
+              <w:snapToGrid w:val="0"/>
+              <w:spacing w:before="0" w:after="0"/>
+              <w:ind w:firstLine="103"/>
+            </w:pPr>
+            <w:r>
+              <w:t>Частота g</w:t>
+            </w:r>
+          </w:p>
+        </w:tc>
+        <w:tc>
+          <w:tcPr>
+            <w:tcW w:w="2127" w:type="dxa"/>
+            <w:tcBorders>
+              <w:left w:val="single" w:sz="4" w:space="0" w:color="000000"/>
+              <w:bottom w:val="single" w:sz="4" w:space="0" w:color="000000"/>
+              <w:right w:val="single" w:sz="4" w:space="0" w:color="auto"/>
+            </w:tcBorders>
+          </w:tcPr>
+          <w:p>
+            <w:pPr>
+              <w:snapToGrid w:val="0"/>
+              <w:spacing w:before="0" w:after="0"/>
+              <w:ind w:right="-141" w:firstLine="0"/>
+              <w:jc w:val="center"/>
+            </w:pPr>
+            <w:r>
+              <w:t>3</w:t>
+            </w:r>
+          </w:p>
+        </w:tc>
+      </w:tr>
+    </w:tbl>
+    <w:p>
+      <w:pPr>
+        <w:pStyle w:val="1"/>
+        <w:tabs>
+          <w:tab w:val="left" w:pos="927"/>
+        </w:tabs>
+        <w:spacing w:line="264" w:lineRule="auto"/>
+        <w:jc w:val="both"/>
+        <w:rPr>
+          <w:rFonts w:ascii="Times New Roman" w:eastAsia="MS Mincho" w:hAnsi="Times New Roman"/>
+          <w:sz w:val="24"/>
+        </w:rPr>
+      </w:pPr>
     </w:p>
     <w:p>
       <w:pPr>
@@ -6476,9 +7649,11 @@
           <w:lang w:val="en-US"/>
         </w:rPr>
       </w:pPr>
+      <w:proofErr w:type="spellStart"/>
       <w:r>
         <w:t>Лістінг</w:t>
       </w:r>
+      <w:proofErr w:type="spellEnd"/>
       <w:r>
         <w:t xml:space="preserve"> </w:t>
       </w:r>
@@ -6664,6 +7839,7 @@
         <w:pStyle w:val="Code"/>
       </w:pPr>
       <w:r>
+        <w:lastRenderedPageBreak/>
         <w:t xml:space="preserve">      if (newDiff &gt; prevDiff){</w:t>
       </w:r>
     </w:p>
@@ -6770,7 +7946,462 @@
         <w:pStyle w:val="Code"/>
       </w:pPr>
       <w:r>
+        <w:t xml:space="preserve">  };</w:t>
+      </w:r>
+    </w:p>
+    <w:p>
+      <w:pPr>
+        <w:pStyle w:val="Code"/>
+      </w:pPr>
+    </w:p>
+    <w:p>
+      <w:pPr>
+        <w:pStyle w:val="Code"/>
+      </w:pPr>
+      <w:r>
+        <w:t xml:space="preserve">  var abc = Object.keys(abcFreq)</w:t>
+      </w:r>
+    </w:p>
+    <w:p>
+      <w:pPr>
+        <w:pStyle w:val="Code"/>
+      </w:pPr>
+      <w:r>
+        <w:t xml:space="preserve">    .sort(function(k1, k2){</w:t>
+      </w:r>
+    </w:p>
+    <w:p>
+      <w:pPr>
+        <w:pStyle w:val="Code"/>
+      </w:pPr>
+      <w:r>
+        <w:t xml:space="preserve">      return abcFreq[k2] - abcFreq[k1];</w:t>
+      </w:r>
+    </w:p>
+    <w:p>
+      <w:pPr>
+        <w:pStyle w:val="Code"/>
+      </w:pPr>
+      <w:r>
+        <w:t xml:space="preserve">    });</w:t>
+      </w:r>
+    </w:p>
+    <w:p>
+      <w:pPr>
+        <w:pStyle w:val="Code"/>
+      </w:pPr>
+    </w:p>
+    <w:p>
+      <w:pPr>
+        <w:pStyle w:val="Code"/>
+      </w:pPr>
+    </w:p>
+    <w:p>
+      <w:pPr>
+        <w:pStyle w:val="Code"/>
+      </w:pPr>
+      <w:r>
+        <w:t xml:space="preserve">  return rec(abc);</w:t>
+      </w:r>
+    </w:p>
+    <w:p>
+      <w:pPr>
+        <w:pStyle w:val="Code"/>
+      </w:pPr>
+      <w:r>
+        <w:t>}</w:t>
+      </w:r>
+    </w:p>
+    <w:p>
+      <w:pPr>
+        <w:pStyle w:val="Code"/>
+      </w:pPr>
+    </w:p>
+    <w:p>
+      <w:pPr>
+        <w:pStyle w:val="Code"/>
+      </w:pPr>
+      <w:r>
+        <w:t>function buildCodeTable(tree){</w:t>
+      </w:r>
+    </w:p>
+    <w:p>
+      <w:pPr>
+        <w:pStyle w:val="Code"/>
+      </w:pPr>
+    </w:p>
+    <w:p>
+      <w:pPr>
+        <w:pStyle w:val="Code"/>
+      </w:pPr>
+      <w:r>
+        <w:t xml:space="preserve">  var code_table = {};</w:t>
+      </w:r>
+    </w:p>
+    <w:p>
+      <w:pPr>
+        <w:pStyle w:val="Code"/>
+      </w:pPr>
+    </w:p>
+    <w:p>
+      <w:pPr>
+        <w:pStyle w:val="Code"/>
+      </w:pPr>
+      <w:r>
+        <w:t xml:space="preserve">  var rec = function(currentCode, node){</w:t>
+      </w:r>
+    </w:p>
+    <w:p>
+      <w:pPr>
+        <w:pStyle w:val="Code"/>
+      </w:pPr>
+      <w:r>
+        <w:t xml:space="preserve">    if (node){</w:t>
+      </w:r>
+    </w:p>
+    <w:p>
+      <w:pPr>
+        <w:pStyle w:val="Code"/>
+      </w:pPr>
+      <w:r>
+        <w:t xml:space="preserve">      if (typeof(node) === 'string'){</w:t>
+      </w:r>
+    </w:p>
+    <w:p>
+      <w:pPr>
+        <w:pStyle w:val="Code"/>
+      </w:pPr>
+      <w:r>
+        <w:t xml:space="preserve">        code_table[node] = currentCode;</w:t>
+      </w:r>
+    </w:p>
+    <w:p>
+      <w:pPr>
+        <w:pStyle w:val="Code"/>
+      </w:pPr>
+      <w:r>
+        <w:t xml:space="preserve">        return;</w:t>
+      </w:r>
+    </w:p>
+    <w:p>
+      <w:pPr>
+        <w:pStyle w:val="Code"/>
+      </w:pPr>
+      <w:r>
+        <w:t xml:space="preserve">      }</w:t>
+      </w:r>
+    </w:p>
+    <w:p>
+      <w:pPr>
+        <w:pStyle w:val="Code"/>
+      </w:pPr>
+      <w:r>
+        <w:t xml:space="preserve">      rec(currentCode + '0', node.l);</w:t>
+      </w:r>
+    </w:p>
+    <w:p>
+      <w:pPr>
+        <w:pStyle w:val="Code"/>
+      </w:pPr>
+      <w:r>
+        <w:t xml:space="preserve">      rec(currentCode + '1', node.r);</w:t>
+      </w:r>
+    </w:p>
+    <w:p>
+      <w:pPr>
+        <w:pStyle w:val="Code"/>
+      </w:pPr>
+      <w:r>
+        <w:t xml:space="preserve">    }</w:t>
+      </w:r>
+    </w:p>
+    <w:p>
+      <w:pPr>
+        <w:pStyle w:val="Code"/>
+      </w:pPr>
+      <w:r>
+        <w:t xml:space="preserve">  };</w:t>
+      </w:r>
+    </w:p>
+    <w:p>
+      <w:pPr>
+        <w:pStyle w:val="Code"/>
+      </w:pPr>
+    </w:p>
+    <w:p>
+      <w:pPr>
+        <w:pStyle w:val="Code"/>
+      </w:pPr>
+      <w:r>
+        <w:t xml:space="preserve">  rec('', tree);</w:t>
+      </w:r>
+    </w:p>
+    <w:p>
+      <w:pPr>
+        <w:pStyle w:val="Code"/>
+      </w:pPr>
+    </w:p>
+    <w:p>
+      <w:pPr>
+        <w:pStyle w:val="Code"/>
+      </w:pPr>
+      <w:r>
+        <w:t xml:space="preserve">  return code_table;</w:t>
+      </w:r>
+    </w:p>
+    <w:p>
+      <w:pPr>
+        <w:pStyle w:val="Code"/>
+      </w:pPr>
+      <w:r>
+        <w:t>}</w:t>
+      </w:r>
+    </w:p>
+    <w:p>
+      <w:pPr>
+        <w:pStyle w:val="Code"/>
+      </w:pPr>
+    </w:p>
+    <w:p>
+      <w:pPr>
+        <w:pStyle w:val="Code"/>
+      </w:pPr>
+      <w:r>
+        <w:t>module.exports.buildCodeTable = function(abcFreq){</w:t>
+      </w:r>
+    </w:p>
+    <w:p>
+      <w:pPr>
+        <w:pStyle w:val="Code"/>
+      </w:pPr>
+      <w:r>
+        <w:t xml:space="preserve">  var tree = buildTree(abcFreq);</w:t>
+      </w:r>
+    </w:p>
+    <w:p>
+      <w:pPr>
+        <w:pStyle w:val="Code"/>
+      </w:pPr>
+      <w:r>
+        <w:t xml:space="preserve">  return buildCodeTable(tree);</w:t>
+      </w:r>
+    </w:p>
+    <w:p>
+      <w:pPr>
+        <w:pStyle w:val="Code"/>
+      </w:pPr>
+      <w:r>
+        <w:t>};</w:t>
+      </w:r>
+    </w:p>
+    <w:p>
+      <w:pPr>
+        <w:ind w:firstLine="0"/>
+      </w:pPr>
+      <w:proofErr w:type="spellStart"/>
+      <w:r>
+        <w:t>Лістінг</w:t>
+      </w:r>
+      <w:proofErr w:type="spellEnd"/>
+      <w:r>
+        <w:t xml:space="preserve"> </w:t>
+      </w:r>
+      <w:r>
+        <w:t>2</w:t>
+      </w:r>
+      <w:r>
+        <w:t xml:space="preserve">. </w:t>
+      </w:r>
+      <w:r>
+        <w:t>huffman.js</w:t>
+      </w:r>
+    </w:p>
+    <w:p>
+      <w:pPr>
+        <w:pStyle w:val="Code"/>
+      </w:pPr>
+      <w:r>
+        <w:t>/* jshint esnext:true */</w:t>
+      </w:r>
+    </w:p>
+    <w:p>
+      <w:pPr>
+        <w:pStyle w:val="Code"/>
+      </w:pPr>
+    </w:p>
+    <w:p>
+      <w:pPr>
+        <w:pStyle w:val="Code"/>
+      </w:pPr>
+      <w:r>
+        <w:t>function buildSortedAbc(abc_freq){</w:t>
+      </w:r>
+    </w:p>
+    <w:p>
+      <w:pPr>
+        <w:pStyle w:val="Code"/>
+      </w:pPr>
+      <w:r>
+        <w:t xml:space="preserve">  return Object.keys(abc_freq)</w:t>
+      </w:r>
+    </w:p>
+    <w:p>
+      <w:pPr>
+        <w:pStyle w:val="Code"/>
+      </w:pPr>
+      <w:r>
+        <w:t xml:space="preserve">    .sort(function(k1, k2){</w:t>
+      </w:r>
+    </w:p>
+    <w:p>
+      <w:pPr>
+        <w:pStyle w:val="Code"/>
+      </w:pPr>
+      <w:r>
         <w:lastRenderedPageBreak/>
+        <w:t xml:space="preserve">      return abc_freq[k2] - abc_freq[k1];</w:t>
+      </w:r>
+    </w:p>
+    <w:p>
+      <w:pPr>
+        <w:pStyle w:val="Code"/>
+      </w:pPr>
+      <w:r>
+        <w:t xml:space="preserve">    });</w:t>
+      </w:r>
+    </w:p>
+    <w:p>
+      <w:pPr>
+        <w:pStyle w:val="Code"/>
+      </w:pPr>
+      <w:r>
+        <w:t>}</w:t>
+      </w:r>
+    </w:p>
+    <w:p>
+      <w:pPr>
+        <w:pStyle w:val="Code"/>
+      </w:pPr>
+    </w:p>
+    <w:p>
+      <w:pPr>
+        <w:pStyle w:val="Code"/>
+      </w:pPr>
+      <w:r>
+        <w:t>function buildTree(abcFreq){</w:t>
+      </w:r>
+    </w:p>
+    <w:p>
+      <w:pPr>
+        <w:pStyle w:val="Code"/>
+      </w:pPr>
+    </w:p>
+    <w:p>
+      <w:pPr>
+        <w:pStyle w:val="Code"/>
+      </w:pPr>
+      <w:r>
+        <w:t xml:space="preserve">  var queue = Object.keys(abcFreq)</w:t>
+      </w:r>
+    </w:p>
+    <w:p>
+      <w:pPr>
+        <w:pStyle w:val="Code"/>
+      </w:pPr>
+      <w:r>
+        <w:t xml:space="preserve">      .map(function(k){</w:t>
+      </w:r>
+    </w:p>
+    <w:p>
+      <w:pPr>
+        <w:pStyle w:val="Code"/>
+      </w:pPr>
+      <w:r>
+        <w:t xml:space="preserve">        return {</w:t>
+      </w:r>
+    </w:p>
+    <w:p>
+      <w:pPr>
+        <w:pStyle w:val="Code"/>
+      </w:pPr>
+      <w:r>
+        <w:t xml:space="preserve">          sym: k,</w:t>
+      </w:r>
+    </w:p>
+    <w:p>
+      <w:pPr>
+        <w:pStyle w:val="Code"/>
+      </w:pPr>
+      <w:r>
+        <w:t xml:space="preserve">          code: '',</w:t>
+      </w:r>
+    </w:p>
+    <w:p>
+      <w:pPr>
+        <w:pStyle w:val="Code"/>
+      </w:pPr>
+      <w:r>
+        <w:t xml:space="preserve">          weight: abcFreq[k]</w:t>
+      </w:r>
+    </w:p>
+    <w:p>
+      <w:pPr>
+        <w:pStyle w:val="Code"/>
+      </w:pPr>
+      <w:r>
+        <w:t xml:space="preserve">        };</w:t>
+      </w:r>
+    </w:p>
+    <w:p>
+      <w:pPr>
+        <w:pStyle w:val="Code"/>
+      </w:pPr>
+      <w:r>
+        <w:t xml:space="preserve">      });</w:t>
+      </w:r>
+    </w:p>
+    <w:p>
+      <w:pPr>
+        <w:pStyle w:val="Code"/>
+      </w:pPr>
+    </w:p>
+    <w:p>
+      <w:pPr>
+        <w:pStyle w:val="Code"/>
+      </w:pPr>
+      <w:r>
+        <w:t xml:space="preserve">  var sortByPriority = function(){</w:t>
+      </w:r>
+    </w:p>
+    <w:p>
+      <w:pPr>
+        <w:pStyle w:val="Code"/>
+      </w:pPr>
+      <w:r>
+        <w:t xml:space="preserve">    queue.sort(function(a, b){</w:t>
+      </w:r>
+    </w:p>
+    <w:p>
+      <w:pPr>
+        <w:pStyle w:val="Code"/>
+      </w:pPr>
+      <w:r>
+        <w:t xml:space="preserve">      return b.weight - a.weight;</w:t>
+      </w:r>
+    </w:p>
+    <w:p>
+      <w:pPr>
+        <w:pStyle w:val="Code"/>
+      </w:pPr>
+      <w:r>
+        <w:t xml:space="preserve">    });</w:t>
+      </w:r>
+    </w:p>
+    <w:p>
+      <w:pPr>
+        <w:pStyle w:val="Code"/>
+      </w:pPr>
+      <w:r>
         <w:t xml:space="preserve">  };</w:t>
       </w:r>
     </w:p>
@@ -6784,23 +8415,76 @@
         <w:pStyle w:val="Code"/>
       </w:pPr>
       <w:r>
-        <w:t xml:space="preserve">  var abc = Object.keys(abcFreq)</w:t>
-      </w:r>
-    </w:p>
-    <w:p>
-      <w:pPr>
-        <w:pStyle w:val="Code"/>
-      </w:pPr>
-      <w:r>
-        <w:t xml:space="preserve">    .sort(function(k1, k2){</w:t>
-      </w:r>
-    </w:p>
-    <w:p>
-      <w:pPr>
-        <w:pStyle w:val="Code"/>
-      </w:pPr>
-      <w:r>
-        <w:t xml:space="preserve">      return abcFreq[k2] - abcFreq[k1];</w:t>
+        <w:t xml:space="preserve">  while(queue.length &gt; 1) {</w:t>
+      </w:r>
+    </w:p>
+    <w:p>
+      <w:pPr>
+        <w:pStyle w:val="Code"/>
+      </w:pPr>
+      <w:r>
+        <w:t xml:space="preserve">    sortByPriority();    </w:t>
+      </w:r>
+    </w:p>
+    <w:p>
+      <w:pPr>
+        <w:pStyle w:val="Code"/>
+      </w:pPr>
+      <w:r>
+        <w:t xml:space="preserve">    var right = queue.pop();</w:t>
+      </w:r>
+    </w:p>
+    <w:p>
+      <w:pPr>
+        <w:pStyle w:val="Code"/>
+      </w:pPr>
+      <w:r>
+        <w:t xml:space="preserve">    var left = queue.pop();</w:t>
+      </w:r>
+    </w:p>
+    <w:p>
+      <w:pPr>
+        <w:pStyle w:val="Code"/>
+      </w:pPr>
+    </w:p>
+    <w:p>
+      <w:pPr>
+        <w:pStyle w:val="Code"/>
+      </w:pPr>
+      <w:r>
+        <w:t xml:space="preserve">    queue.push({</w:t>
+      </w:r>
+    </w:p>
+    <w:p>
+      <w:pPr>
+        <w:pStyle w:val="Code"/>
+      </w:pPr>
+      <w:r>
+        <w:t xml:space="preserve">      right: right,</w:t>
+      </w:r>
+    </w:p>
+    <w:p>
+      <w:pPr>
+        <w:pStyle w:val="Code"/>
+      </w:pPr>
+      <w:r>
+        <w:t xml:space="preserve">      left: left,</w:t>
+      </w:r>
+    </w:p>
+    <w:p>
+      <w:pPr>
+        <w:pStyle w:val="Code"/>
+      </w:pPr>
+      <w:r>
+        <w:t xml:space="preserve">      code: '',</w:t>
+      </w:r>
+    </w:p>
+    <w:p>
+      <w:pPr>
+        <w:pStyle w:val="Code"/>
+      </w:pPr>
+      <w:r>
+        <w:t xml:space="preserve">      weight: right.weight + left.weight</w:t>
       </w:r>
     </w:p>
     <w:p>
@@ -6815,18 +8499,16 @@
       <w:pPr>
         <w:pStyle w:val="Code"/>
       </w:pPr>
-    </w:p>
-    <w:p>
-      <w:pPr>
-        <w:pStyle w:val="Code"/>
-      </w:pPr>
-    </w:p>
-    <w:p>
-      <w:pPr>
-        <w:pStyle w:val="Code"/>
-      </w:pPr>
-      <w:r>
-        <w:t xml:space="preserve">  return rec(abc);</w:t>
+      <w:r>
+        <w:t xml:space="preserve">  }</w:t>
+      </w:r>
+    </w:p>
+    <w:p>
+      <w:pPr>
+        <w:pStyle w:val="Code"/>
+      </w:pPr>
+      <w:r>
+        <w:t xml:space="preserve">  return queue[0];</w:t>
       </w:r>
     </w:p>
     <w:p>
@@ -6854,26 +8536,21 @@
       <w:pPr>
         <w:pStyle w:val="Code"/>
       </w:pPr>
-    </w:p>
-    <w:p>
-      <w:pPr>
-        <w:pStyle w:val="Code"/>
-      </w:pPr>
-      <w:r>
-        <w:t xml:space="preserve">  var code_table = {};</w:t>
-      </w:r>
-    </w:p>
-    <w:p>
-      <w:pPr>
-        <w:pStyle w:val="Code"/>
-      </w:pPr>
-    </w:p>
-    <w:p>
-      <w:pPr>
-        <w:pStyle w:val="Code"/>
-      </w:pPr>
-      <w:r>
-        <w:t xml:space="preserve">  var rec = function(currentCode, node){</w:t>
+      <w:r>
+        <w:t xml:space="preserve">  var codeTable = {};</w:t>
+      </w:r>
+    </w:p>
+    <w:p>
+      <w:pPr>
+        <w:pStyle w:val="Code"/>
+      </w:pPr>
+    </w:p>
+    <w:p>
+      <w:pPr>
+        <w:pStyle w:val="Code"/>
+      </w:pPr>
+      <w:r>
+        <w:t xml:space="preserve">  var rec = function(code, node){</w:t>
       </w:r>
     </w:p>
     <w:p>
@@ -6889,23 +8566,39 @@
         <w:pStyle w:val="Code"/>
       </w:pPr>
       <w:r>
-        <w:t xml:space="preserve">      if (typeof(node) === 'string'){</w:t>
-      </w:r>
-    </w:p>
-    <w:p>
-      <w:pPr>
-        <w:pStyle w:val="Code"/>
-      </w:pPr>
-      <w:r>
-        <w:t xml:space="preserve">        code_table[node] = currentCode;</w:t>
-      </w:r>
-    </w:p>
-    <w:p>
-      <w:pPr>
-        <w:pStyle w:val="Code"/>
-      </w:pPr>
-      <w:r>
-        <w:t xml:space="preserve">        return;</w:t>
+        <w:t xml:space="preserve">      if (node.sym){</w:t>
+      </w:r>
+    </w:p>
+    <w:p>
+      <w:pPr>
+        <w:pStyle w:val="Code"/>
+      </w:pPr>
+      <w:r>
+        <w:t xml:space="preserve">        codeTable[node.sym] = code;</w:t>
+      </w:r>
+    </w:p>
+    <w:p>
+      <w:pPr>
+        <w:pStyle w:val="Code"/>
+      </w:pPr>
+      <w:r>
+        <w:t xml:space="preserve">      } else {</w:t>
+      </w:r>
+    </w:p>
+    <w:p>
+      <w:pPr>
+        <w:pStyle w:val="Code"/>
+      </w:pPr>
+      <w:r>
+        <w:t xml:space="preserve">        rec('1' + code, node.left);</w:t>
+      </w:r>
+    </w:p>
+    <w:p>
+      <w:pPr>
+        <w:pStyle w:val="Code"/>
+      </w:pPr>
+      <w:r>
+        <w:t xml:space="preserve">        rec('0' + code, node.right);</w:t>
       </w:r>
     </w:p>
     <w:p>
@@ -6921,22 +8614,6 @@
         <w:pStyle w:val="Code"/>
       </w:pPr>
       <w:r>
-        <w:t xml:space="preserve">      rec(currentCode + '0', node.l);</w:t>
-      </w:r>
-    </w:p>
-    <w:p>
-      <w:pPr>
-        <w:pStyle w:val="Code"/>
-      </w:pPr>
-      <w:r>
-        <w:t xml:space="preserve">      rec(currentCode + '1', node.r);</w:t>
-      </w:r>
-    </w:p>
-    <w:p>
-      <w:pPr>
-        <w:pStyle w:val="Code"/>
-      </w:pPr>
-      <w:r>
         <w:t xml:space="preserve">    }</w:t>
       </w:r>
     </w:p>
@@ -6971,7 +8648,7 @@
         <w:pStyle w:val="Code"/>
       </w:pPr>
       <w:r>
-        <w:t xml:space="preserve">  return code_table;</w:t>
+        <w:t xml:space="preserve">  return codeTable;</w:t>
       </w:r>
     </w:p>
     <w:p>
@@ -7008,6 +8685,7 @@
         <w:pStyle w:val="Code"/>
       </w:pPr>
       <w:r>
+        <w:lastRenderedPageBreak/>
         <w:t xml:space="preserve">  return buildCodeTable(tree);</w:t>
       </w:r>
     </w:p>
@@ -7021,490 +8699,105 @@
     </w:p>
     <w:p>
       <w:pPr>
+        <w:pStyle w:val="Code"/>
+      </w:pPr>
+    </w:p>
+    <w:p>
+      <w:pPr>
+        <w:pStyle w:val="Code"/>
+      </w:pPr>
+    </w:p>
+    <w:p>
+      <w:pPr>
         <w:ind w:firstLine="0"/>
       </w:pPr>
-      <w:r>
-        <w:t xml:space="preserve">Лістінг </w:t>
-      </w:r>
-      <w:r>
-        <w:t>2</w:t>
-      </w:r>
-      <w:r>
-        <w:t xml:space="preserve">. </w:t>
-      </w:r>
-      <w:r>
-        <w:t>huffman.js</w:t>
-      </w:r>
-    </w:p>
-    <w:p>
-      <w:pPr>
-        <w:pStyle w:val="Code"/>
-      </w:pPr>
-      <w:r>
-        <w:t>/* jshint esnext:true */</w:t>
-      </w:r>
-    </w:p>
-    <w:p>
-      <w:pPr>
-        <w:pStyle w:val="Code"/>
-      </w:pPr>
-    </w:p>
-    <w:p>
-      <w:pPr>
-        <w:pStyle w:val="Code"/>
-      </w:pPr>
-      <w:r>
-        <w:t>function buildSortedAbc(abc_freq){</w:t>
-      </w:r>
-    </w:p>
-    <w:p>
-      <w:pPr>
-        <w:pStyle w:val="Code"/>
-      </w:pPr>
-      <w:r>
-        <w:t xml:space="preserve">  return Object.keys(abc_freq)</w:t>
-      </w:r>
-    </w:p>
-    <w:p>
-      <w:pPr>
-        <w:pStyle w:val="Code"/>
-      </w:pPr>
-      <w:r>
-        <w:t xml:space="preserve">    .sort(function(k1, k2){</w:t>
-      </w:r>
-    </w:p>
-    <w:p>
-      <w:pPr>
-        <w:pStyle w:val="Code"/>
-      </w:pPr>
-      <w:r>
-        <w:t xml:space="preserve">      return abc_freq[k2] - abc_freq[k1];</w:t>
-      </w:r>
-    </w:p>
-    <w:p>
-      <w:pPr>
-        <w:pStyle w:val="Code"/>
-      </w:pPr>
-      <w:r>
-        <w:t xml:space="preserve">    });</w:t>
-      </w:r>
-    </w:p>
-    <w:p>
-      <w:pPr>
-        <w:pStyle w:val="Code"/>
-      </w:pPr>
-      <w:r>
-        <w:t>}</w:t>
-      </w:r>
-    </w:p>
-    <w:p>
-      <w:pPr>
-        <w:pStyle w:val="Code"/>
-      </w:pPr>
-    </w:p>
-    <w:p>
-      <w:pPr>
-        <w:pStyle w:val="Code"/>
-      </w:pPr>
-      <w:r>
-        <w:t>function buildTree(abcFreq){</w:t>
-      </w:r>
-    </w:p>
-    <w:p>
-      <w:pPr>
-        <w:pStyle w:val="Code"/>
-      </w:pPr>
-    </w:p>
-    <w:p>
-      <w:pPr>
-        <w:pStyle w:val="Code"/>
-      </w:pPr>
-      <w:r>
-        <w:t xml:space="preserve">  var queue = Object.keys(abcFreq)</w:t>
-      </w:r>
-    </w:p>
-    <w:p>
-      <w:pPr>
-        <w:pStyle w:val="Code"/>
-      </w:pPr>
-      <w:r>
-        <w:t xml:space="preserve">      .map(function(k){</w:t>
-      </w:r>
-    </w:p>
-    <w:p>
-      <w:pPr>
-        <w:pStyle w:val="Code"/>
-      </w:pPr>
-      <w:r>
-        <w:t xml:space="preserve">        return {</w:t>
-      </w:r>
-    </w:p>
-    <w:p>
-      <w:pPr>
-        <w:pStyle w:val="Code"/>
-      </w:pPr>
-      <w:r>
-        <w:t xml:space="preserve">          sym: k,</w:t>
-      </w:r>
-    </w:p>
-    <w:p>
-      <w:pPr>
-        <w:pStyle w:val="Code"/>
-      </w:pPr>
-      <w:r>
-        <w:t xml:space="preserve">          code: '',</w:t>
-      </w:r>
-    </w:p>
-    <w:p>
-      <w:pPr>
-        <w:pStyle w:val="Code"/>
-      </w:pPr>
-      <w:r>
-        <w:t xml:space="preserve">          weight: abcFreq[k]</w:t>
-      </w:r>
-    </w:p>
-    <w:p>
-      <w:pPr>
-        <w:pStyle w:val="Code"/>
-      </w:pPr>
-      <w:r>
-        <w:t xml:space="preserve">        };</w:t>
-      </w:r>
-    </w:p>
-    <w:p>
-      <w:pPr>
-        <w:pStyle w:val="Code"/>
-      </w:pPr>
-      <w:r>
-        <w:t xml:space="preserve">      });</w:t>
-      </w:r>
-    </w:p>
-    <w:p>
-      <w:pPr>
-        <w:pStyle w:val="Code"/>
-      </w:pPr>
-    </w:p>
-    <w:p>
-      <w:pPr>
-        <w:pStyle w:val="Code"/>
-      </w:pPr>
-      <w:r>
-        <w:t xml:space="preserve">  var sortByPriority = function(){</w:t>
-      </w:r>
-    </w:p>
-    <w:p>
-      <w:pPr>
-        <w:pStyle w:val="Code"/>
-      </w:pPr>
-      <w:r>
-        <w:t xml:space="preserve">    queue.sort(function(a, b){</w:t>
-      </w:r>
-    </w:p>
-    <w:p>
-      <w:pPr>
-        <w:pStyle w:val="Code"/>
-      </w:pPr>
-      <w:r>
-        <w:t xml:space="preserve">      return b.weight - a.weight;</w:t>
-      </w:r>
-    </w:p>
-    <w:p>
-      <w:pPr>
-        <w:pStyle w:val="Code"/>
-      </w:pPr>
-      <w:r>
-        <w:t xml:space="preserve">    });</w:t>
-      </w:r>
-    </w:p>
-    <w:p>
-      <w:pPr>
-        <w:pStyle w:val="Code"/>
-      </w:pPr>
-      <w:r>
-        <w:t xml:space="preserve">  };</w:t>
-      </w:r>
-    </w:p>
-    <w:p>
-      <w:pPr>
-        <w:pStyle w:val="Code"/>
-      </w:pPr>
-    </w:p>
-    <w:p>
-      <w:pPr>
-        <w:pStyle w:val="Code"/>
-      </w:pPr>
-      <w:r>
-        <w:t xml:space="preserve">  while(queue.length &gt; 1) {</w:t>
-      </w:r>
-    </w:p>
-    <w:p>
-      <w:pPr>
-        <w:pStyle w:val="Code"/>
-      </w:pPr>
-      <w:r>
-        <w:t xml:space="preserve">    sortByPriority();    </w:t>
-      </w:r>
-    </w:p>
-    <w:p>
-      <w:pPr>
-        <w:pStyle w:val="Code"/>
-      </w:pPr>
-      <w:r>
-        <w:t xml:space="preserve">    var right = queue.pop();</w:t>
-      </w:r>
-    </w:p>
-    <w:p>
-      <w:pPr>
-        <w:pStyle w:val="Code"/>
-      </w:pPr>
-      <w:r>
-        <w:t xml:space="preserve">    var left = queue.pop();</w:t>
-      </w:r>
-    </w:p>
-    <w:p>
-      <w:pPr>
-        <w:pStyle w:val="Code"/>
-      </w:pPr>
-    </w:p>
-    <w:p>
-      <w:pPr>
-        <w:pStyle w:val="Code"/>
-      </w:pPr>
-      <w:r>
-        <w:t xml:space="preserve">    queue.push({</w:t>
-      </w:r>
-    </w:p>
-    <w:p>
-      <w:pPr>
-        <w:pStyle w:val="Code"/>
-      </w:pPr>
-      <w:r>
-        <w:t xml:space="preserve">      right: right,</w:t>
-      </w:r>
-    </w:p>
-    <w:p>
-      <w:pPr>
-        <w:pStyle w:val="Code"/>
-      </w:pPr>
-      <w:r>
-        <w:t xml:space="preserve">      left: left,</w:t>
-      </w:r>
-    </w:p>
-    <w:p>
-      <w:pPr>
-        <w:pStyle w:val="Code"/>
-      </w:pPr>
-      <w:r>
-        <w:t xml:space="preserve">      code: '',</w:t>
-      </w:r>
-    </w:p>
-    <w:p>
-      <w:pPr>
-        <w:pStyle w:val="Code"/>
-      </w:pPr>
-      <w:r>
-        <w:t xml:space="preserve">      weight: right.weight + left.weight</w:t>
-      </w:r>
-    </w:p>
-    <w:p>
-      <w:pPr>
-        <w:pStyle w:val="Code"/>
-      </w:pPr>
-      <w:r>
-        <w:t xml:space="preserve">    });</w:t>
-      </w:r>
-    </w:p>
-    <w:p>
-      <w:pPr>
-        <w:pStyle w:val="Code"/>
-      </w:pPr>
-      <w:r>
-        <w:t xml:space="preserve">  }</w:t>
-      </w:r>
-    </w:p>
-    <w:p>
-      <w:pPr>
-        <w:pStyle w:val="Code"/>
-      </w:pPr>
-      <w:r>
-        <w:t xml:space="preserve">  return queue[0];</w:t>
-      </w:r>
-    </w:p>
-    <w:p>
-      <w:pPr>
-        <w:pStyle w:val="Code"/>
-      </w:pPr>
-      <w:r>
-        <w:t>}</w:t>
-      </w:r>
-    </w:p>
-    <w:p>
-      <w:pPr>
-        <w:pStyle w:val="Code"/>
-      </w:pPr>
-    </w:p>
-    <w:p>
-      <w:pPr>
-        <w:pStyle w:val="Code"/>
-      </w:pPr>
-      <w:r>
-        <w:t>function buildCodeTable(tree){</w:t>
-      </w:r>
-    </w:p>
-    <w:p>
-      <w:pPr>
-        <w:pStyle w:val="Code"/>
-      </w:pPr>
-      <w:r>
-        <w:t xml:space="preserve">  var codeTable = {};</w:t>
-      </w:r>
-    </w:p>
-    <w:p>
-      <w:pPr>
-        <w:pStyle w:val="Code"/>
-      </w:pPr>
-    </w:p>
-    <w:p>
-      <w:pPr>
-        <w:pStyle w:val="Code"/>
-      </w:pPr>
-      <w:r>
-        <w:t xml:space="preserve">  var rec = function(code, node){</w:t>
-      </w:r>
-    </w:p>
-    <w:p>
-      <w:pPr>
-        <w:pStyle w:val="Code"/>
-      </w:pPr>
-      <w:r>
-        <w:t xml:space="preserve">    if (node){</w:t>
-      </w:r>
-    </w:p>
-    <w:p>
-      <w:pPr>
-        <w:pStyle w:val="Code"/>
-      </w:pPr>
-      <w:r>
-        <w:t xml:space="preserve">      if (node.sym){</w:t>
-      </w:r>
-    </w:p>
-    <w:p>
-      <w:pPr>
-        <w:pStyle w:val="Code"/>
-      </w:pPr>
-      <w:r>
-        <w:t xml:space="preserve">        codeTable[node.sym] = code;</w:t>
-      </w:r>
-    </w:p>
-    <w:p>
-      <w:pPr>
-        <w:pStyle w:val="Code"/>
-      </w:pPr>
-      <w:r>
-        <w:t xml:space="preserve">      } else {</w:t>
-      </w:r>
-    </w:p>
-    <w:p>
-      <w:pPr>
-        <w:pStyle w:val="Code"/>
-      </w:pPr>
-      <w:r>
-        <w:t xml:space="preserve">        rec('1' + code, node.left);</w:t>
-      </w:r>
-    </w:p>
-    <w:p>
-      <w:pPr>
-        <w:pStyle w:val="Code"/>
-      </w:pPr>
-      <w:r>
-        <w:t xml:space="preserve">        rec('0' + code, node.right);</w:t>
-      </w:r>
-    </w:p>
-    <w:p>
-      <w:pPr>
-        <w:pStyle w:val="Code"/>
-      </w:pPr>
-      <w:r>
-        <w:t xml:space="preserve">      }</w:t>
-      </w:r>
-    </w:p>
-    <w:p>
-      <w:pPr>
-        <w:pStyle w:val="Code"/>
-      </w:pPr>
-      <w:r>
-        <w:t xml:space="preserve">    }</w:t>
-      </w:r>
-    </w:p>
-    <w:p>
-      <w:pPr>
-        <w:pStyle w:val="Code"/>
-      </w:pPr>
-      <w:r>
-        <w:t xml:space="preserve">  };</w:t>
-      </w:r>
-    </w:p>
-    <w:p>
-      <w:pPr>
-        <w:pStyle w:val="Code"/>
-      </w:pPr>
-    </w:p>
-    <w:p>
-      <w:pPr>
-        <w:pStyle w:val="Code"/>
-      </w:pPr>
-      <w:r>
-        <w:t xml:space="preserve">  rec('', tree);</w:t>
-      </w:r>
-    </w:p>
-    <w:p>
-      <w:pPr>
-        <w:pStyle w:val="Code"/>
-      </w:pPr>
-    </w:p>
-    <w:p>
-      <w:pPr>
-        <w:pStyle w:val="Code"/>
-      </w:pPr>
-      <w:r>
-        <w:t xml:space="preserve">  return codeTable;</w:t>
-      </w:r>
-    </w:p>
-    <w:p>
-      <w:pPr>
-        <w:pStyle w:val="Code"/>
-      </w:pPr>
-      <w:r>
-        <w:t>}</w:t>
-      </w:r>
-    </w:p>
-    <w:p>
-      <w:pPr>
-        <w:pStyle w:val="Code"/>
-      </w:pPr>
-    </w:p>
-    <w:p>
-      <w:pPr>
-        <w:pStyle w:val="Code"/>
-      </w:pPr>
-      <w:r>
-        <w:t>module.exports.buildCodeTable = function(abcFreq){</w:t>
-      </w:r>
-    </w:p>
-    <w:p>
-      <w:pPr>
-        <w:pStyle w:val="Code"/>
-      </w:pPr>
-      <w:r>
-        <w:t xml:space="preserve">  var tree = buildTree(abcFreq);</w:t>
-      </w:r>
-    </w:p>
-    <w:p>
-      <w:pPr>
-        <w:pStyle w:val="Code"/>
-      </w:pPr>
-      <w:r>
-        <w:t xml:space="preserve">  return buildCodeTable(tree);</w:t>
+      <w:proofErr w:type="spellStart"/>
+      <w:r>
+        <w:t>Лістінг</w:t>
+      </w:r>
+      <w:proofErr w:type="spellEnd"/>
+      <w:r>
+        <w:t xml:space="preserve"> 2. </w:t>
+      </w:r>
+      <w:r>
+        <w:rPr>
+          <w:lang w:val="en-US"/>
+        </w:rPr>
+        <w:t>l1</w:t>
+      </w:r>
+      <w:r>
+        <w:t>.</w:t>
+      </w:r>
+      <w:proofErr w:type="spellStart"/>
+      <w:r>
+        <w:t>js</w:t>
+      </w:r>
+      <w:proofErr w:type="spellEnd"/>
+    </w:p>
+    <w:p>
+      <w:pPr>
+        <w:pStyle w:val="Code"/>
+      </w:pPr>
+      <w:r>
+        <w:t>var abcFreq = {</w:t>
+      </w:r>
+    </w:p>
+    <w:p>
+      <w:pPr>
+        <w:pStyle w:val="Code"/>
+      </w:pPr>
+      <w:r>
+        <w:t xml:space="preserve">  a: 25,</w:t>
+      </w:r>
+      <w:bookmarkStart w:id="0" w:name="_GoBack"/>
+      <w:bookmarkEnd w:id="0"/>
+    </w:p>
+    <w:p>
+      <w:pPr>
+        <w:pStyle w:val="Code"/>
+      </w:pPr>
+      <w:r>
+        <w:t xml:space="preserve">  b: 20,</w:t>
+      </w:r>
+    </w:p>
+    <w:p>
+      <w:pPr>
+        <w:pStyle w:val="Code"/>
+      </w:pPr>
+      <w:r>
+        <w:t xml:space="preserve">  c: 15,</w:t>
+      </w:r>
+    </w:p>
+    <w:p>
+      <w:pPr>
+        <w:pStyle w:val="Code"/>
+      </w:pPr>
+      <w:r>
+        <w:t xml:space="preserve">  d: 8,</w:t>
+      </w:r>
+    </w:p>
+    <w:p>
+      <w:pPr>
+        <w:pStyle w:val="Code"/>
+      </w:pPr>
+      <w:r>
+        <w:t xml:space="preserve">  e: 7,</w:t>
+      </w:r>
+    </w:p>
+    <w:p>
+      <w:pPr>
+        <w:pStyle w:val="Code"/>
+      </w:pPr>
+      <w:r>
+        <w:t xml:space="preserve">  f: 7,</w:t>
+      </w:r>
+    </w:p>
+    <w:p>
+      <w:pPr>
+        <w:pStyle w:val="Code"/>
+      </w:pPr>
+      <w:r>
+        <w:t xml:space="preserve">  g: 3</w:t>
       </w:r>
     </w:p>
     <w:p>
@@ -7517,10 +8810,72 @@
     </w:p>
     <w:p>
       <w:pPr>
+        <w:pStyle w:val="Code"/>
+      </w:pPr>
+    </w:p>
+    <w:p>
+      <w:pPr>
+        <w:pStyle w:val="Code"/>
+      </w:pPr>
+      <w:r>
+        <w:t>var sf = require('./lib/shannon_fano');</w:t>
+      </w:r>
+    </w:p>
+    <w:p>
+      <w:pPr>
+        <w:pStyle w:val="Code"/>
+      </w:pPr>
+      <w:r>
+        <w:t>var codeTable = sf.buildCodeTable(abcFreq);</w:t>
+      </w:r>
+    </w:p>
+    <w:p>
+      <w:pPr>
+        <w:pStyle w:val="Code"/>
+      </w:pPr>
+      <w:r>
+        <w:t>console.log('Shannon-Fano:', codeTable);</w:t>
+      </w:r>
+    </w:p>
+    <w:p>
+      <w:pPr>
+        <w:pStyle w:val="Code"/>
+      </w:pPr>
+    </w:p>
+    <w:p>
+      <w:pPr>
+        <w:pStyle w:val="Code"/>
+      </w:pPr>
+      <w:r>
+        <w:t>var hu = require('./lib/huffman');</w:t>
+      </w:r>
+    </w:p>
+    <w:p>
+      <w:pPr>
+        <w:pStyle w:val="Code"/>
+      </w:pPr>
+    </w:p>
+    <w:p>
+      <w:pPr>
+        <w:pStyle w:val="Code"/>
+      </w:pPr>
+      <w:r>
+        <w:t>var codeTable = hu.buildCodeTable(abcFreq);</w:t>
+      </w:r>
+    </w:p>
+    <w:p>
+      <w:pPr>
+        <w:pStyle w:val="Code"/>
+      </w:pPr>
+      <w:r>
+        <w:t>console.log('Huffman:', codeTable);</w:t>
+      </w:r>
+    </w:p>
+    <w:p>
+      <w:pPr>
         <w:pStyle w:val="Heading2"/>
       </w:pPr>
       <w:r>
-        <w:lastRenderedPageBreak/>
         <w:t>Результат</w:t>
       </w:r>
     </w:p>
@@ -7608,15 +8963,7 @@
         </w:rPr>
       </w:pPr>
       <w:r>
-        <w:t>О</w:t>
-      </w:r>
-      <w:r>
-        <w:t>тримав</w:t>
-      </w:r>
-      <w:bookmarkStart w:id="0" w:name="_GoBack"/>
-      <w:bookmarkEnd w:id="0"/>
-      <w:r>
-        <w:t xml:space="preserve"> практичні навики використання методів оптимального кодування</w:t>
+        <w:t>Отримав практичні навики використання методів оптимального кодування</w:t>
       </w:r>
       <w:r>
         <w:rPr>
@@ -7725,7 +9072,7 @@
             <w:noProof/>
             <w:szCs w:val="24"/>
           </w:rPr>
-          <w:t>6</w:t>
+          <w:t>9</w:t>
         </w:r>
         <w:r>
           <w:rPr>
@@ -7986,6 +9333,24 @@
     </w:lvl>
   </w:abstractNum>
   <w:abstractNum w:abstractNumId="1" w15:restartNumberingAfterBreak="0">
+    <w:nsid w:val="00000002"/>
+    <w:multiLevelType w:val="singleLevel"/>
+    <w:tmpl w:val="00000002"/>
+    <w:name w:val="WW8Num2"/>
+    <w:lvl w:ilvl="0">
+      <w:start w:val="1"/>
+      <w:numFmt w:val="decimal"/>
+      <w:lvlText w:val="%1."/>
+      <w:lvlJc w:val="left"/>
+      <w:pPr>
+        <w:tabs>
+          <w:tab w:val="num" w:pos="927"/>
+        </w:tabs>
+        <w:ind w:left="927" w:hanging="360"/>
+      </w:pPr>
+    </w:lvl>
+  </w:abstractNum>
+  <w:abstractNum w:abstractNumId="2" w15:restartNumberingAfterBreak="0">
     <w:nsid w:val="00000003"/>
     <w:multiLevelType w:val="multilevel"/>
     <w:tmpl w:val="00000003"/>
@@ -8143,7 +9508,7 @@
       </w:rPr>
     </w:lvl>
   </w:abstractNum>
-  <w:abstractNum w:abstractNumId="2" w15:restartNumberingAfterBreak="0">
+  <w:abstractNum w:abstractNumId="3" w15:restartNumberingAfterBreak="0">
     <w:nsid w:val="0D1E71D7"/>
     <w:multiLevelType w:val="hybridMultilevel"/>
     <w:tmpl w:val="3B3E06C2"/>
@@ -8256,7 +9621,7 @@
       </w:rPr>
     </w:lvl>
   </w:abstractNum>
-  <w:abstractNum w:abstractNumId="3" w15:restartNumberingAfterBreak="0">
+  <w:abstractNum w:abstractNumId="4" w15:restartNumberingAfterBreak="0">
     <w:nsid w:val="17827C60"/>
     <w:multiLevelType w:val="hybridMultilevel"/>
     <w:tmpl w:val="4F84CCC6"/>
@@ -8396,7 +9761,7 @@
       </w:rPr>
     </w:lvl>
   </w:abstractNum>
-  <w:abstractNum w:abstractNumId="4" w15:restartNumberingAfterBreak="0">
+  <w:abstractNum w:abstractNumId="5" w15:restartNumberingAfterBreak="0">
     <w:nsid w:val="268F74E4"/>
     <w:multiLevelType w:val="hybridMultilevel"/>
     <w:tmpl w:val="4858CB5C"/>
@@ -8482,7 +9847,7 @@
       </w:pPr>
     </w:lvl>
   </w:abstractNum>
-  <w:abstractNum w:abstractNumId="5" w15:restartNumberingAfterBreak="0">
+  <w:abstractNum w:abstractNumId="6" w15:restartNumberingAfterBreak="0">
     <w:nsid w:val="2F1856C1"/>
     <w:multiLevelType w:val="multilevel"/>
     <w:tmpl w:val="F95E31CC"/>
@@ -8640,7 +10005,7 @@
       </w:rPr>
     </w:lvl>
   </w:abstractNum>
-  <w:abstractNum w:abstractNumId="6" w15:restartNumberingAfterBreak="0">
+  <w:abstractNum w:abstractNumId="7" w15:restartNumberingAfterBreak="0">
     <w:nsid w:val="30F30A43"/>
     <w:multiLevelType w:val="hybridMultilevel"/>
     <w:tmpl w:val="C3A045C2"/>
@@ -8753,7 +10118,7 @@
       </w:rPr>
     </w:lvl>
   </w:abstractNum>
-  <w:abstractNum w:abstractNumId="7" w15:restartNumberingAfterBreak="0">
+  <w:abstractNum w:abstractNumId="8" w15:restartNumberingAfterBreak="0">
     <w:nsid w:val="32D96AA3"/>
     <w:multiLevelType w:val="multilevel"/>
     <w:tmpl w:val="4FB2C29C"/>
@@ -8866,7 +10231,7 @@
       </w:pPr>
     </w:lvl>
   </w:abstractNum>
-  <w:abstractNum w:abstractNumId="8" w15:restartNumberingAfterBreak="0">
+  <w:abstractNum w:abstractNumId="9" w15:restartNumberingAfterBreak="0">
     <w:nsid w:val="33627530"/>
     <w:multiLevelType w:val="hybridMultilevel"/>
     <w:tmpl w:val="F49A3840"/>
@@ -8979,7 +10344,7 @@
       </w:rPr>
     </w:lvl>
   </w:abstractNum>
-  <w:abstractNum w:abstractNumId="9" w15:restartNumberingAfterBreak="0">
+  <w:abstractNum w:abstractNumId="10" w15:restartNumberingAfterBreak="0">
     <w:nsid w:val="4B315AA8"/>
     <w:multiLevelType w:val="hybridMultilevel"/>
     <w:tmpl w:val="DA4AC0BA"/>
@@ -9092,7 +10457,7 @@
       </w:pPr>
     </w:lvl>
   </w:abstractNum>
-  <w:abstractNum w:abstractNumId="10" w15:restartNumberingAfterBreak="0">
+  <w:abstractNum w:abstractNumId="11" w15:restartNumberingAfterBreak="0">
     <w:nsid w:val="4CF3469A"/>
     <w:multiLevelType w:val="hybridMultilevel"/>
     <w:tmpl w:val="81BCACD6"/>
@@ -9205,7 +10570,7 @@
       </w:rPr>
     </w:lvl>
   </w:abstractNum>
-  <w:abstractNum w:abstractNumId="11" w15:restartNumberingAfterBreak="0">
+  <w:abstractNum w:abstractNumId="12" w15:restartNumberingAfterBreak="0">
     <w:nsid w:val="4E334518"/>
     <w:multiLevelType w:val="hybridMultilevel"/>
     <w:tmpl w:val="DB12FBD6"/>
@@ -9294,7 +10659,7 @@
       </w:pPr>
     </w:lvl>
   </w:abstractNum>
-  <w:abstractNum w:abstractNumId="12" w15:restartNumberingAfterBreak="0">
+  <w:abstractNum w:abstractNumId="13" w15:restartNumberingAfterBreak="0">
     <w:nsid w:val="516C61A7"/>
     <w:multiLevelType w:val="hybridMultilevel"/>
     <w:tmpl w:val="43266BC4"/>
@@ -9407,7 +10772,7 @@
       </w:rPr>
     </w:lvl>
   </w:abstractNum>
-  <w:abstractNum w:abstractNumId="13" w15:restartNumberingAfterBreak="0">
+  <w:abstractNum w:abstractNumId="14" w15:restartNumberingAfterBreak="0">
     <w:nsid w:val="6208251A"/>
     <w:multiLevelType w:val="multilevel"/>
     <w:tmpl w:val="439C0588"/>
@@ -9520,7 +10885,7 @@
       </w:pPr>
     </w:lvl>
   </w:abstractNum>
-  <w:abstractNum w:abstractNumId="14" w15:restartNumberingAfterBreak="0">
+  <w:abstractNum w:abstractNumId="15" w15:restartNumberingAfterBreak="0">
     <w:nsid w:val="72AF6453"/>
     <w:multiLevelType w:val="hybridMultilevel"/>
     <w:tmpl w:val="0FEAE618"/>
@@ -9633,7 +10998,7 @@
       </w:rPr>
     </w:lvl>
   </w:abstractNum>
-  <w:abstractNum w:abstractNumId="15" w15:restartNumberingAfterBreak="0">
+  <w:abstractNum w:abstractNumId="16" w15:restartNumberingAfterBreak="0">
     <w:nsid w:val="737114C5"/>
     <w:multiLevelType w:val="hybridMultilevel"/>
     <w:tmpl w:val="194A6D22"/>
@@ -9746,7 +11111,7 @@
       </w:rPr>
     </w:lvl>
   </w:abstractNum>
-  <w:abstractNum w:abstractNumId="16" w15:restartNumberingAfterBreak="0">
+  <w:abstractNum w:abstractNumId="17" w15:restartNumberingAfterBreak="0">
     <w:nsid w:val="76B41829"/>
     <w:multiLevelType w:val="hybridMultilevel"/>
     <w:tmpl w:val="4A90C83A"/>
@@ -9859,7 +11224,7 @@
       </w:rPr>
     </w:lvl>
   </w:abstractNum>
-  <w:abstractNum w:abstractNumId="17" w15:restartNumberingAfterBreak="0">
+  <w:abstractNum w:abstractNumId="18" w15:restartNumberingAfterBreak="0">
     <w:nsid w:val="7BE0139E"/>
     <w:multiLevelType w:val="hybridMultilevel"/>
     <w:tmpl w:val="AA18C8BC"/>
@@ -9973,37 +11338,37 @@
     </w:lvl>
   </w:abstractNum>
   <w:num w:numId="1">
-    <w:abstractNumId w:val="6"/>
+    <w:abstractNumId w:val="7"/>
   </w:num>
   <w:num w:numId="2">
+    <w:abstractNumId w:val="16"/>
+  </w:num>
+  <w:num w:numId="3">
+    <w:abstractNumId w:val="3"/>
+  </w:num>
+  <w:num w:numId="4">
     <w:abstractNumId w:val="15"/>
   </w:num>
-  <w:num w:numId="3">
-    <w:abstractNumId w:val="2"/>
+  <w:num w:numId="5">
+    <w:abstractNumId w:val="11"/>
   </w:num>
-  <w:num w:numId="4">
+  <w:num w:numId="6">
+    <w:abstractNumId w:val="9"/>
+  </w:num>
+  <w:num w:numId="7">
+    <w:abstractNumId w:val="12"/>
+  </w:num>
+  <w:num w:numId="8">
+    <w:abstractNumId w:val="13"/>
+  </w:num>
+  <w:num w:numId="9">
     <w:abstractNumId w:val="14"/>
   </w:num>
-  <w:num w:numId="5">
-    <w:abstractNumId w:val="10"/>
-  </w:num>
-  <w:num w:numId="6">
-    <w:abstractNumId w:val="8"/>
-  </w:num>
-  <w:num w:numId="7">
-    <w:abstractNumId w:val="11"/>
-  </w:num>
-  <w:num w:numId="8">
-    <w:abstractNumId w:val="12"/>
-  </w:num>
-  <w:num w:numId="9">
-    <w:abstractNumId w:val="13"/>
-  </w:num>
   <w:num w:numId="10">
-    <w:abstractNumId w:val="16"/>
+    <w:abstractNumId w:val="17"/>
   </w:num>
   <w:num w:numId="11">
-    <w:abstractNumId w:val="7"/>
+    <w:abstractNumId w:val="8"/>
     <w:lvlOverride w:ilvl="0">
       <w:startOverride w:val="1"/>
     </w:lvlOverride>
@@ -10033,25 +11398,28 @@
     </w:lvlOverride>
   </w:num>
   <w:num w:numId="12">
-    <w:abstractNumId w:val="3"/>
+    <w:abstractNumId w:val="4"/>
   </w:num>
   <w:num w:numId="13">
     <w:abstractNumId w:val="0"/>
   </w:num>
   <w:num w:numId="14">
-    <w:abstractNumId w:val="1"/>
+    <w:abstractNumId w:val="2"/>
   </w:num>
   <w:num w:numId="15">
+    <w:abstractNumId w:val="6"/>
+  </w:num>
+  <w:num w:numId="16">
+    <w:abstractNumId w:val="10"/>
+  </w:num>
+  <w:num w:numId="17">
+    <w:abstractNumId w:val="18"/>
+  </w:num>
+  <w:num w:numId="18">
     <w:abstractNumId w:val="5"/>
   </w:num>
-  <w:num w:numId="16">
-    <w:abstractNumId w:val="9"/>
-  </w:num>
-  <w:num w:numId="17">
-    <w:abstractNumId w:val="17"/>
-  </w:num>
-  <w:num w:numId="18">
-    <w:abstractNumId w:val="4"/>
+  <w:num w:numId="19">
+    <w:abstractNumId w:val="1"/>
   </w:num>
 </w:numbering>
 </file>
@@ -11197,11 +12565,10 @@
   </w:font>
   <w:font w:name="Segoe UI">
     <w:panose1 w:val="020B0502040204020203"/>
-    <w:charset w:val="00"/>
+    <w:charset w:val="CC"/>
     <w:family w:val="swiss"/>
-    <w:notTrueType/>
     <w:pitch w:val="variable"/>
-    <w:sig w:usb0="00000003" w:usb1="00000000" w:usb2="00000000" w:usb3="00000000" w:csb0="00000001" w:csb1="00000000"/>
+    <w:sig w:usb0="E4002EFF" w:usb1="C000E47F" w:usb2="00000009" w:usb3="00000000" w:csb0="000001FF" w:csb1="00000000"/>
   </w:font>
   <w:font w:name="Lucida Sans Unicode">
     <w:panose1 w:val="020B0602030504020204"/>
@@ -11284,6 +12651,7 @@
     <w:rsid w:val="00B33D78"/>
     <w:rsid w:val="00B40D30"/>
     <w:rsid w:val="00C07B26"/>
+    <w:rsid w:val="00C221CF"/>
     <w:rsid w:val="00C32B74"/>
     <w:rsid w:val="00C75837"/>
     <w:rsid w:val="00C9334D"/>
@@ -12028,7 +13396,7 @@
 </file>
 
 <file path=customXml/itemProps1.xml><?xml version="1.0" encoding="utf-8"?>
-<ds:datastoreItem xmlns:ds="http://schemas.openxmlformats.org/officeDocument/2006/customXml" ds:itemID="{33D7E9CF-7F3E-4224-9290-33338F2BCC2D}">
+<ds:datastoreItem xmlns:ds="http://schemas.openxmlformats.org/officeDocument/2006/customXml" ds:itemID="{D634F440-C895-444C-884F-0EFAADD8DF0F}">
   <ds:schemaRefs>
     <ds:schemaRef ds:uri="http://schemas.openxmlformats.org/officeDocument/2006/bibliography"/>
   </ds:schemaRefs>

</xml_diff>